<commit_message>
Added most recent version of the board.  FPGA is broken out and Schematic has been appropriatly updated
</commit_message>
<xml_diff>
--- a/PCB_Designs/MCollar_v1/0Schematic/Collar Board Schematic Notes.docx
+++ b/PCB_Designs/MCollar_v1/0Schematic/Collar Board Schematic Notes.docx
@@ -14,7 +14,19 @@
         <w:rPr>
           <w:b/>
         </w:rPr>
-        <w:t>Collar Board Schematic Notes</w:t>
+        <w:t>Collar Board Schematic</w:t>
+      </w:r>
+      <w:r>
+        <w:rPr>
+          <w:b/>
+        </w:rPr>
+        <w:t xml:space="preserve"> and Layout</w:t>
+      </w:r>
+      <w:r>
+        <w:rPr>
+          <w:b/>
+        </w:rPr>
+        <w:t xml:space="preserve"> Notes</w:t>
       </w:r>
     </w:p>
     <w:p>
@@ -162,12 +174,9 @@
       </w:pPr>
       <w:r>
         <w:rPr>
-          <w:color w:val="00B050"/>
-        </w:rPr>
-        <w:t>MRAM</w:t>
-      </w:r>
-      <w:r>
-        <w:t xml:space="preserve"> (may be moved)</w:t>
+          <w:color w:val="FF0000"/>
+        </w:rPr>
+        <w:t>Octal Buffer</w:t>
       </w:r>
     </w:p>
     <w:p>
@@ -183,319 +192,1348 @@
         <w:rPr>
           <w:color w:val="FF0000"/>
         </w:rPr>
-        <w:t>Octal Buffer</w:t>
-      </w:r>
-    </w:p>
-    <w:p>
-      <w:pPr>
-        <w:pStyle w:val="ListParagraph"/>
-        <w:numPr>
-          <w:ilvl w:val="0"/>
-          <w:numId w:val="1"/>
-        </w:numPr>
-        <w:spacing w:after="0" w:line="240" w:lineRule="auto"/>
-      </w:pPr>
-      <w:r>
-        <w:rPr>
-          <w:color w:val="00B050"/>
+        <w:t>SDRAM</w:t>
+      </w:r>
+    </w:p>
+    <w:p>
+      <w:pPr>
+        <w:spacing w:after="0" w:line="240" w:lineRule="auto"/>
+      </w:pPr>
+    </w:p>
+    <w:p>
+      <w:pPr>
+        <w:spacing w:after="0" w:line="240" w:lineRule="auto"/>
+      </w:pPr>
+      <w:r>
+        <w:rPr>
+          <w:u w:val="single"/>
+        </w:rPr>
+        <w:t>Sensor</w:t>
+      </w:r>
+      <w:r>
+        <w:rPr>
+          <w:u w:val="single"/>
+        </w:rPr>
+        <w:t xml:space="preserve"> Board:</w:t>
+      </w:r>
+    </w:p>
+    <w:p>
+      <w:pPr>
+        <w:pStyle w:val="ListParagraph"/>
+        <w:numPr>
+          <w:ilvl w:val="0"/>
+          <w:numId w:val="2"/>
+        </w:numPr>
+        <w:spacing w:after="0" w:line="240" w:lineRule="auto"/>
+        <w:rPr>
+          <w:u w:val="single"/>
+        </w:rPr>
+      </w:pPr>
+      <w:r>
+        <w:rPr>
+          <w:color w:val="FF0000"/>
+        </w:rPr>
+        <w:t>Inertial Module</w:t>
+      </w:r>
+      <w:r>
+        <w:rPr>
+          <w:color w:val="FF0000"/>
+        </w:rPr>
+        <w:t xml:space="preserve"> </w:t>
+      </w:r>
+      <w:r>
+        <w:rPr>
+          <w:color w:val="00B0F0"/>
+        </w:rPr>
+        <w:t>12 Lines</w:t>
+      </w:r>
+    </w:p>
+    <w:p>
+      <w:pPr>
+        <w:pStyle w:val="ListParagraph"/>
+        <w:numPr>
+          <w:ilvl w:val="0"/>
+          <w:numId w:val="2"/>
+        </w:numPr>
+        <w:spacing w:after="0" w:line="240" w:lineRule="auto"/>
+        <w:rPr>
+          <w:u w:val="single"/>
+        </w:rPr>
+      </w:pPr>
+      <w:r>
+        <w:rPr>
+          <w:color w:val="FF0000"/>
+        </w:rPr>
+        <w:t>GPS</w:t>
+      </w:r>
+      <w:r>
+        <w:rPr>
+          <w:color w:val="FF0000"/>
+        </w:rPr>
+        <w:t xml:space="preserve"> </w:t>
+      </w:r>
+      <w:r>
+        <w:rPr>
+          <w:color w:val="00B0F0"/>
+        </w:rPr>
+        <w:t>5 Lines</w:t>
+      </w:r>
+    </w:p>
+    <w:p>
+      <w:pPr>
+        <w:pStyle w:val="ListParagraph"/>
+        <w:numPr>
+          <w:ilvl w:val="0"/>
+          <w:numId w:val="2"/>
+        </w:numPr>
+        <w:spacing w:after="0" w:line="240" w:lineRule="auto"/>
+        <w:rPr>
+          <w:u w:val="single"/>
+        </w:rPr>
+      </w:pPr>
+      <w:r>
+        <w:rPr>
+          <w:color w:val="FFC000"/>
+        </w:rPr>
+        <w:t>Microphones</w:t>
+      </w:r>
+      <w:r>
+        <w:rPr>
+          <w:color w:val="FFC000"/>
+        </w:rPr>
+        <w:t xml:space="preserve"> </w:t>
+      </w:r>
+      <w:r>
+        <w:rPr>
+          <w:color w:val="00B0F0"/>
+        </w:rPr>
+        <w:t>3 Lines</w:t>
+      </w:r>
+      <w:r>
+        <w:rPr>
+          <w:color w:val="00B0F0"/>
+        </w:rPr>
+        <w:t xml:space="preserve"> </w:t>
+      </w:r>
+      <w:r>
+        <w:t>(May not be on board)</w:t>
+      </w:r>
+    </w:p>
+    <w:p>
+      <w:pPr>
+        <w:pStyle w:val="ListParagraph"/>
+        <w:numPr>
+          <w:ilvl w:val="0"/>
+          <w:numId w:val="2"/>
+        </w:numPr>
+        <w:spacing w:after="0" w:line="240" w:lineRule="auto"/>
+        <w:rPr>
+          <w:u w:val="single"/>
+        </w:rPr>
+      </w:pPr>
+      <w:r>
+        <w:rPr>
+          <w:color w:val="FF0000"/>
+        </w:rPr>
+        <w:t>SD Card</w:t>
+      </w:r>
+      <w:r>
+        <w:rPr>
+          <w:color w:val="FF0000"/>
+        </w:rPr>
+        <w:t xml:space="preserve"> </w:t>
+      </w:r>
+      <w:r>
+        <w:rPr>
+          <w:color w:val="00B0F0"/>
+        </w:rPr>
+        <w:t>8 Lines</w:t>
+      </w:r>
+    </w:p>
+    <w:p>
+      <w:pPr>
+        <w:pStyle w:val="ListParagraph"/>
+        <w:numPr>
+          <w:ilvl w:val="0"/>
+          <w:numId w:val="2"/>
+        </w:numPr>
+        <w:spacing w:after="0" w:line="240" w:lineRule="auto"/>
+        <w:rPr>
+          <w:u w:val="single"/>
+        </w:rPr>
+      </w:pPr>
+      <w:r>
+        <w:rPr>
+          <w:color w:val="FF0000"/>
+        </w:rPr>
+        <w:t>Data Transfer</w:t>
+      </w:r>
+      <w:r>
+        <w:t xml:space="preserve"> </w:t>
+      </w:r>
+      <w:r>
+        <w:rPr>
+          <w:color w:val="00B0F0"/>
+        </w:rPr>
+        <w:t>6 Lines</w:t>
+      </w:r>
+    </w:p>
+    <w:p>
+      <w:pPr>
+        <w:pStyle w:val="ListParagraph"/>
+        <w:numPr>
+          <w:ilvl w:val="0"/>
+          <w:numId w:val="2"/>
+        </w:numPr>
+        <w:spacing w:after="0" w:line="240" w:lineRule="auto"/>
+      </w:pPr>
+      <w:r>
+        <w:rPr>
+          <w:color w:val="FFC000"/>
+        </w:rPr>
+        <w:t>Solar Controller</w:t>
+      </w:r>
+      <w:r>
+        <w:t xml:space="preserve"> </w:t>
+      </w:r>
+      <w:r>
+        <w:rPr>
+          <w:color w:val="00B0F0"/>
+        </w:rPr>
+        <w:t xml:space="preserve">2 Lines </w:t>
+      </w:r>
+      <w:r>
+        <w:t>(Update Schematic appropriately)</w:t>
+      </w:r>
+    </w:p>
+    <w:p>
+      <w:pPr>
+        <w:pStyle w:val="ListParagraph"/>
+        <w:numPr>
+          <w:ilvl w:val="0"/>
+          <w:numId w:val="2"/>
+        </w:numPr>
+        <w:spacing w:after="0" w:line="240" w:lineRule="auto"/>
+      </w:pPr>
+      <w:r>
+        <w:rPr>
+          <w:color w:val="FFC000"/>
+        </w:rPr>
+        <w:t>Battery Monitor</w:t>
+      </w:r>
+      <w:r>
+        <w:t xml:space="preserve"> </w:t>
+      </w:r>
+      <w:r>
+        <w:rPr>
+          <w:color w:val="00B0F0"/>
+        </w:rPr>
+        <w:t xml:space="preserve">~5 Lines </w:t>
+      </w:r>
+      <w:r>
+        <w:t>(Update Schematic appropriately)</w:t>
+      </w:r>
+    </w:p>
+    <w:p>
+      <w:pPr>
+        <w:pStyle w:val="ListParagraph"/>
+        <w:numPr>
+          <w:ilvl w:val="0"/>
+          <w:numId w:val="2"/>
+        </w:numPr>
+        <w:spacing w:after="0" w:line="240" w:lineRule="auto"/>
+      </w:pPr>
+      <w:r>
+        <w:rPr>
+          <w:color w:val="FF0000"/>
+        </w:rPr>
+        <w:t xml:space="preserve">MRAM </w:t>
+      </w:r>
+      <w:r>
+        <w:rPr>
+          <w:color w:val="00B0F0"/>
+        </w:rPr>
+        <w:t>6 Lines</w:t>
+      </w:r>
+    </w:p>
+    <w:p>
+      <w:pPr>
+        <w:pStyle w:val="ListParagraph"/>
+        <w:numPr>
+          <w:ilvl w:val="0"/>
+          <w:numId w:val="2"/>
+        </w:numPr>
+        <w:spacing w:after="0" w:line="240" w:lineRule="auto"/>
+      </w:pPr>
+      <w:r>
+        <w:rPr>
+          <w:color w:val="FF0000"/>
         </w:rPr>
         <w:t xml:space="preserve">Real Time Clock </w:t>
       </w:r>
       <w:r>
-        <w:t>(may be moved)</w:t>
-      </w:r>
-    </w:p>
-    <w:p>
-      <w:pPr>
-        <w:pStyle w:val="ListParagraph"/>
-        <w:numPr>
-          <w:ilvl w:val="0"/>
-          <w:numId w:val="1"/>
-        </w:numPr>
-        <w:spacing w:after="0" w:line="240" w:lineRule="auto"/>
-      </w:pPr>
-      <w:r>
-        <w:rPr>
-          <w:color w:val="FF0000"/>
-        </w:rPr>
-        <w:t>SDRAM</w:t>
-      </w:r>
-    </w:p>
-    <w:p>
-      <w:pPr>
-        <w:spacing w:after="0" w:line="240" w:lineRule="auto"/>
-      </w:pPr>
-    </w:p>
-    <w:p>
-      <w:pPr>
-        <w:spacing w:after="0" w:line="240" w:lineRule="auto"/>
-      </w:pPr>
-      <w:r>
-        <w:rPr>
-          <w:u w:val="single"/>
-        </w:rPr>
-        <w:t>Daughter Board:</w:t>
-      </w:r>
-    </w:p>
-    <w:p>
-      <w:pPr>
-        <w:pStyle w:val="ListParagraph"/>
-        <w:numPr>
-          <w:ilvl w:val="0"/>
-          <w:numId w:val="2"/>
-        </w:numPr>
-        <w:spacing w:after="0" w:line="240" w:lineRule="auto"/>
-        <w:rPr>
-          <w:u w:val="single"/>
-        </w:rPr>
-      </w:pPr>
-      <w:r>
-        <w:rPr>
-          <w:color w:val="FF0000"/>
-        </w:rPr>
-        <w:t>Inertial Module</w:t>
-      </w:r>
-      <w:r>
-        <w:rPr>
-          <w:color w:val="FF0000"/>
-        </w:rPr>
+        <w:rPr>
+          <w:color w:val="00B0F0"/>
+        </w:rPr>
+        <w:t>3 Lines</w:t>
+      </w:r>
+    </w:p>
+    <w:p>
+      <w:pPr>
+        <w:spacing w:after="0" w:line="240" w:lineRule="auto"/>
+      </w:pPr>
+    </w:p>
+    <w:p>
+      <w:pPr>
+        <w:spacing w:after="0" w:line="240" w:lineRule="auto"/>
+        <w:rPr>
+          <w:i/>
+          <w:color w:val="7030A0"/>
+        </w:rPr>
+      </w:pPr>
+      <w:r>
+        <w:rPr>
+          <w:i/>
+          <w:color w:val="7030A0"/>
+        </w:rPr>
+        <w:t xml:space="preserve">1/2/15: </w:t>
+      </w:r>
+    </w:p>
+    <w:p>
+      <w:pPr>
+        <w:pStyle w:val="ListParagraph"/>
+        <w:numPr>
+          <w:ilvl w:val="0"/>
+          <w:numId w:val="7"/>
+        </w:numPr>
+        <w:spacing w:after="0" w:line="240" w:lineRule="auto"/>
+        <w:rPr>
+          <w:i/>
+        </w:rPr>
+      </w:pPr>
+      <w:r>
+        <w:rPr>
+          <w:i/>
+        </w:rPr>
+        <w:t>Replaced feedback resistors with 0402 equivalents</w:t>
+      </w:r>
+    </w:p>
+    <w:p>
+      <w:pPr>
+        <w:spacing w:after="0" w:line="240" w:lineRule="auto"/>
+        <w:rPr>
+          <w:i/>
+          <w:color w:val="7030A0"/>
+        </w:rPr>
+      </w:pPr>
+      <w:r>
+        <w:rPr>
+          <w:i/>
+          <w:color w:val="7030A0"/>
+        </w:rPr>
+        <w:t xml:space="preserve">1/9/15: </w:t>
+      </w:r>
+    </w:p>
+    <w:p>
+      <w:pPr>
+        <w:pStyle w:val="ListParagraph"/>
+        <w:numPr>
+          <w:ilvl w:val="0"/>
+          <w:numId w:val="7"/>
+        </w:numPr>
+        <w:spacing w:after="0" w:line="240" w:lineRule="auto"/>
+      </w:pPr>
+      <w:r>
+        <w:rPr>
+          <w:i/>
+        </w:rPr>
+        <w:t xml:space="preserve">Replaced all but 1.1V feedback resistors and FPGA capacitors with 0402 equivalents. </w:t>
+      </w:r>
+    </w:p>
+    <w:p>
+      <w:pPr>
+        <w:pStyle w:val="ListParagraph"/>
+        <w:numPr>
+          <w:ilvl w:val="0"/>
+          <w:numId w:val="7"/>
+        </w:numPr>
+        <w:spacing w:after="0" w:line="240" w:lineRule="auto"/>
+      </w:pPr>
+      <w:r>
+        <w:rPr>
+          <w:i/>
+        </w:rPr>
+        <w:t xml:space="preserve">Made CPLD decoupling caps 0201’s.  </w:t>
+      </w:r>
+    </w:p>
+    <w:p>
+      <w:pPr>
+        <w:pStyle w:val="ListParagraph"/>
+        <w:numPr>
+          <w:ilvl w:val="0"/>
+          <w:numId w:val="7"/>
+        </w:numPr>
+        <w:spacing w:after="0" w:line="240" w:lineRule="auto"/>
+      </w:pPr>
+      <w:r>
+        <w:rPr>
+          <w:i/>
+        </w:rPr>
+        <w:t>Updated components to have Digi-Key ordering number.</w:t>
+      </w:r>
+    </w:p>
+    <w:p>
+      <w:pPr>
+        <w:spacing w:after="0" w:line="240" w:lineRule="auto"/>
+        <w:rPr>
+          <w:i/>
+          <w:color w:val="7030A0"/>
+        </w:rPr>
+      </w:pPr>
+      <w:r>
+        <w:rPr>
+          <w:i/>
+          <w:color w:val="7030A0"/>
+        </w:rPr>
+        <w:t xml:space="preserve">1/10/15 – 2/8/15: </w:t>
+      </w:r>
+    </w:p>
+    <w:p>
+      <w:pPr>
+        <w:pStyle w:val="ListParagraph"/>
+        <w:numPr>
+          <w:ilvl w:val="0"/>
+          <w:numId w:val="5"/>
+        </w:numPr>
+        <w:spacing w:after="0" w:line="240" w:lineRule="auto"/>
+      </w:pPr>
+      <w:r>
+        <w:rPr>
+          <w:i/>
+        </w:rPr>
+        <w:t xml:space="preserve">Completely forget about this document.  </w:t>
+      </w:r>
+    </w:p>
+    <w:p>
+      <w:pPr>
+        <w:pStyle w:val="ListParagraph"/>
+        <w:numPr>
+          <w:ilvl w:val="0"/>
+          <w:numId w:val="5"/>
+        </w:numPr>
+        <w:spacing w:after="0" w:line="240" w:lineRule="auto"/>
+      </w:pPr>
+      <w:r>
+        <w:rPr>
+          <w:i/>
+        </w:rPr>
+        <w:t xml:space="preserve">Swapped all but the FPGA capacitors for unique components with </w:t>
+      </w:r>
+      <w:proofErr w:type="spellStart"/>
+      <w:r>
+        <w:rPr>
+          <w:i/>
+        </w:rPr>
+        <w:t>DigiKey</w:t>
+      </w:r>
+      <w:proofErr w:type="spellEnd"/>
+      <w:r>
+        <w:rPr>
+          <w:i/>
+        </w:rPr>
+        <w:t xml:space="preserve"> ordering parts for easier generation of BoM</w:t>
+      </w:r>
+    </w:p>
+    <w:p>
+      <w:pPr>
+        <w:pStyle w:val="ListParagraph"/>
+        <w:numPr>
+          <w:ilvl w:val="0"/>
+          <w:numId w:val="5"/>
+        </w:numPr>
+        <w:spacing w:after="0" w:line="240" w:lineRule="auto"/>
+      </w:pPr>
+      <w:r>
+        <w:rPr>
+          <w:i/>
+        </w:rPr>
+        <w:t>Removed isolated power plane for VCCPGM</w:t>
+      </w:r>
+    </w:p>
+    <w:p>
+      <w:pPr>
+        <w:spacing w:after="0" w:line="240" w:lineRule="auto"/>
+        <w:rPr>
+          <w:i/>
+        </w:rPr>
+      </w:pPr>
+      <w:r>
+        <w:rPr>
+          <w:i/>
+          <w:color w:val="7030A0"/>
+        </w:rPr>
+        <w:t>2/9/15:</w:t>
+      </w:r>
+      <w:r>
+        <w:rPr>
+          <w:i/>
+        </w:rPr>
+        <w:t xml:space="preserve">  </w:t>
+      </w:r>
+    </w:p>
+    <w:p>
+      <w:pPr>
+        <w:pStyle w:val="ListParagraph"/>
+        <w:numPr>
+          <w:ilvl w:val="0"/>
+          <w:numId w:val="6"/>
+        </w:numPr>
+        <w:spacing w:after="0" w:line="240" w:lineRule="auto"/>
+        <w:rPr>
+          <w:i/>
+        </w:rPr>
+      </w:pPr>
+      <w:r>
+        <w:rPr>
+          <w:i/>
+        </w:rPr>
+        <w:t xml:space="preserve">Added the Transceiver circuity to the schematic. </w:t>
+      </w:r>
+    </w:p>
+    <w:p>
+      <w:pPr>
+        <w:pStyle w:val="ListParagraph"/>
+        <w:numPr>
+          <w:ilvl w:val="0"/>
+          <w:numId w:val="6"/>
+        </w:numPr>
+        <w:spacing w:after="0" w:line="240" w:lineRule="auto"/>
+        <w:rPr>
+          <w:i/>
+        </w:rPr>
+      </w:pPr>
+      <w:r>
+        <w:rPr>
+          <w:i/>
+        </w:rPr>
+        <w:t xml:space="preserve"> Circuitry connections based on CC112xEM_868_915 evaluation board.</w:t>
+      </w:r>
+    </w:p>
+    <w:p>
+      <w:pPr>
+        <w:spacing w:after="0" w:line="240" w:lineRule="auto"/>
+        <w:rPr>
+          <w:i/>
+          <w:color w:val="7030A0"/>
+        </w:rPr>
+      </w:pPr>
+      <w:r>
+        <w:rPr>
+          <w:i/>
+          <w:color w:val="7030A0"/>
+        </w:rPr>
+        <w:t xml:space="preserve">2/12/15: </w:t>
+      </w:r>
+    </w:p>
+    <w:p>
+      <w:pPr>
+        <w:pStyle w:val="ListParagraph"/>
+        <w:numPr>
+          <w:ilvl w:val="0"/>
+          <w:numId w:val="4"/>
+        </w:numPr>
+        <w:spacing w:after="0" w:line="240" w:lineRule="auto"/>
+        <w:rPr>
+          <w:i/>
+        </w:rPr>
+      </w:pPr>
+      <w:r>
+        <w:rPr>
+          <w:i/>
+        </w:rPr>
+        <w:t>I2C header designed to be 4</w:t>
+      </w:r>
+      <w:r>
+        <w:rPr>
+          <w:i/>
+        </w:rPr>
+        <w:t xml:space="preserve"> pads, CLK, DATA, GND</w:t>
+      </w:r>
+      <w:proofErr w:type="gramStart"/>
+      <w:r>
+        <w:rPr>
+          <w:i/>
+        </w:rPr>
+        <w:t>,VCC</w:t>
+      </w:r>
+      <w:proofErr w:type="gramEnd"/>
+      <w:r>
+        <w:rPr>
+          <w:i/>
+        </w:rPr>
+        <w:t>.</w:t>
+      </w:r>
+    </w:p>
+    <w:p>
+      <w:pPr>
+        <w:pStyle w:val="ListParagraph"/>
+        <w:numPr>
+          <w:ilvl w:val="1"/>
+          <w:numId w:val="4"/>
+        </w:numPr>
+        <w:spacing w:after="0" w:line="240" w:lineRule="auto"/>
+        <w:rPr>
+          <w:i/>
+        </w:rPr>
+      </w:pPr>
+      <w:r>
+        <w:rPr>
+          <w:i/>
+        </w:rPr>
+        <w:t>VCC and GND will be pins 1 and 4 with CLK and DATA in-between the two to prevent accidental grounding of power</w:t>
+      </w:r>
+    </w:p>
+    <w:p>
+      <w:pPr>
+        <w:pStyle w:val="ListParagraph"/>
+        <w:numPr>
+          <w:ilvl w:val="1"/>
+          <w:numId w:val="4"/>
+        </w:numPr>
+        <w:spacing w:after="0" w:line="240" w:lineRule="auto"/>
+        <w:rPr>
+          <w:i/>
+        </w:rPr>
+      </w:pPr>
+      <w:r>
+        <w:rPr>
+          <w:i/>
+        </w:rPr>
+        <w:t>Pads have been chosen over through holes as they allow for routing below them and component placement on the other side of the board.  The pads have arbitrary sizes of 80x80mils with 100mils in between.</w:t>
+      </w:r>
+    </w:p>
+    <w:p>
+      <w:pPr>
+        <w:pStyle w:val="ListParagraph"/>
+        <w:numPr>
+          <w:ilvl w:val="0"/>
+          <w:numId w:val="4"/>
+        </w:numPr>
+        <w:spacing w:after="0" w:line="240" w:lineRule="auto"/>
+        <w:rPr>
+          <w:i/>
+        </w:rPr>
+      </w:pPr>
+      <w:r>
+        <w:rPr>
+          <w:i/>
+        </w:rPr>
+        <w:t>The isolated 2.5V power plane for the PLL will stay on the board</w:t>
+      </w:r>
+    </w:p>
+    <w:p>
+      <w:pPr>
+        <w:pStyle w:val="ListParagraph"/>
+        <w:spacing w:after="0" w:line="240" w:lineRule="auto"/>
+        <w:rPr>
+          <w:i/>
+        </w:rPr>
+      </w:pPr>
+    </w:p>
+    <w:p>
+      <w:pPr>
+        <w:spacing w:after="0" w:line="240" w:lineRule="auto"/>
+        <w:rPr>
+          <w:i/>
+        </w:rPr>
+      </w:pPr>
+      <w:r>
+        <w:rPr>
+          <w:i/>
+          <w:color w:val="7030A0"/>
+        </w:rPr>
+        <w:lastRenderedPageBreak/>
+        <w:t>2/13/15:</w:t>
+      </w:r>
+    </w:p>
+    <w:p>
+      <w:pPr>
+        <w:pStyle w:val="ListParagraph"/>
+        <w:numPr>
+          <w:ilvl w:val="0"/>
+          <w:numId w:val="8"/>
+        </w:numPr>
+        <w:spacing w:after="0" w:line="240" w:lineRule="auto"/>
+        <w:rPr>
+          <w:i/>
+        </w:rPr>
+      </w:pPr>
+      <w:r>
+        <w:rPr>
+          <w:i/>
+        </w:rPr>
+        <w:t>The SENSOR board will have 10 additional holes to accommodate wires to a potential external connector.  These holes will have the same connections as the 10 pin connector on the MAIN board</w:t>
+      </w:r>
+    </w:p>
+    <w:p>
+      <w:pPr>
+        <w:pStyle w:val="ListParagraph"/>
+        <w:numPr>
+          <w:ilvl w:val="0"/>
+          <w:numId w:val="8"/>
+        </w:numPr>
+        <w:spacing w:after="0" w:line="240" w:lineRule="auto"/>
+        <w:rPr>
+          <w:i/>
+        </w:rPr>
+      </w:pPr>
+      <w:r>
+        <w:rPr>
+          <w:i/>
+        </w:rPr>
+        <w:t>Battery will just be 2 holes.  Wires will be soldered to these holes and the battery will be connected off-board</w:t>
+      </w:r>
+    </w:p>
+    <w:p>
+      <w:pPr>
+        <w:pStyle w:val="ListParagraph"/>
+        <w:numPr>
+          <w:ilvl w:val="0"/>
+          <w:numId w:val="8"/>
+        </w:numPr>
+        <w:spacing w:after="0" w:line="240" w:lineRule="auto"/>
+        <w:rPr>
+          <w:i/>
+        </w:rPr>
+      </w:pPr>
+      <w:r>
+        <w:rPr>
+          <w:i/>
+        </w:rPr>
+        <w:t>Solar cell connection will just be 2 holes. Similar design as battery</w:t>
+      </w:r>
+    </w:p>
+    <w:p>
+      <w:pPr>
+        <w:pStyle w:val="ListParagraph"/>
+        <w:numPr>
+          <w:ilvl w:val="0"/>
+          <w:numId w:val="8"/>
+        </w:numPr>
+        <w:spacing w:after="0" w:line="240" w:lineRule="auto"/>
+        <w:rPr>
+          <w:i/>
+        </w:rPr>
+      </w:pPr>
+      <w:r>
+        <w:rPr>
+          <w:i/>
+        </w:rPr>
+        <w:t>General signal naming for the schematic</w:t>
+      </w:r>
+    </w:p>
+    <w:p>
+      <w:pPr>
+        <w:pStyle w:val="ListParagraph"/>
+        <w:numPr>
+          <w:ilvl w:val="1"/>
+          <w:numId w:val="8"/>
+        </w:numPr>
+        <w:spacing w:after="0" w:line="240" w:lineRule="auto"/>
+        <w:rPr>
+          <w:i/>
+        </w:rPr>
+      </w:pPr>
+      <w:r>
+        <w:rPr>
+          <w:i/>
+        </w:rPr>
+        <w:t>M_FPGA_[Bank]_[Bank Pin #] ex. M_FPGA_5B_7</w:t>
+      </w:r>
+    </w:p>
+    <w:p>
+      <w:pPr>
+        <w:pStyle w:val="ListParagraph"/>
+        <w:numPr>
+          <w:ilvl w:val="1"/>
+          <w:numId w:val="8"/>
+        </w:numPr>
+        <w:spacing w:after="0" w:line="240" w:lineRule="auto"/>
+        <w:rPr>
+          <w:i/>
+        </w:rPr>
+      </w:pPr>
+      <w:r>
+        <w:rPr>
+          <w:i/>
+        </w:rPr>
+        <w:t>M_CPLD_[I/O #] ex. M_CPLD_7</w:t>
+      </w:r>
+    </w:p>
+    <w:p>
+      <w:pPr>
+        <w:pStyle w:val="ListParagraph"/>
+        <w:numPr>
+          <w:ilvl w:val="0"/>
+          <w:numId w:val="8"/>
+        </w:numPr>
+        <w:spacing w:after="0" w:line="240" w:lineRule="auto"/>
+        <w:rPr>
+          <w:i/>
+        </w:rPr>
+      </w:pPr>
+      <w:r>
+        <w:rPr>
+          <w:i/>
+        </w:rPr>
+        <w:t>Power and GND pins going in between the two boards</w:t>
+      </w:r>
+      <w:r>
+        <w:rPr>
+          <w:i/>
+        </w:rPr>
+        <w:t xml:space="preserve"> 18 total</w:t>
+      </w:r>
+    </w:p>
+    <w:p>
+      <w:pPr>
+        <w:pStyle w:val="ListParagraph"/>
+        <w:numPr>
+          <w:ilvl w:val="1"/>
+          <w:numId w:val="8"/>
+        </w:numPr>
+        <w:spacing w:after="0" w:line="240" w:lineRule="auto"/>
+        <w:rPr>
+          <w:i/>
+        </w:rPr>
+      </w:pPr>
+      <w:r>
+        <w:rPr>
+          <w:i/>
+        </w:rPr>
+        <w:t>1 pin per connector per power plane</w:t>
+      </w:r>
+    </w:p>
+    <w:p>
+      <w:pPr>
+        <w:pStyle w:val="ListParagraph"/>
+        <w:numPr>
+          <w:ilvl w:val="2"/>
+          <w:numId w:val="8"/>
+        </w:numPr>
+        <w:spacing w:after="0" w:line="240" w:lineRule="auto"/>
+        <w:rPr>
+          <w:i/>
+        </w:rPr>
+      </w:pPr>
+      <w:r>
+        <w:rPr>
+          <w:i/>
+        </w:rPr>
+        <w:t>4 pins for 3.3V</w:t>
+      </w:r>
+    </w:p>
+    <w:p>
+      <w:pPr>
+        <w:pStyle w:val="ListParagraph"/>
+        <w:numPr>
+          <w:ilvl w:val="3"/>
+          <w:numId w:val="8"/>
+        </w:numPr>
+        <w:spacing w:after="0" w:line="240" w:lineRule="auto"/>
+        <w:rPr>
+          <w:i/>
+        </w:rPr>
+      </w:pPr>
+      <w:r>
+        <w:rPr>
+          <w:i/>
+        </w:rPr>
+        <w:t>2 pins for VCC 3.3V</w:t>
+      </w:r>
+    </w:p>
+    <w:p>
+      <w:pPr>
+        <w:pStyle w:val="ListParagraph"/>
+        <w:numPr>
+          <w:ilvl w:val="3"/>
+          <w:numId w:val="8"/>
+        </w:numPr>
+        <w:spacing w:after="0" w:line="240" w:lineRule="auto"/>
+        <w:rPr>
+          <w:i/>
+        </w:rPr>
+      </w:pPr>
+      <w:r>
+        <w:rPr>
+          <w:i/>
+        </w:rPr>
+        <w:t>2 pins for FPGA_VCC3.3V</w:t>
+      </w:r>
+    </w:p>
+    <w:p>
+      <w:pPr>
+        <w:pStyle w:val="ListParagraph"/>
+        <w:numPr>
+          <w:ilvl w:val="2"/>
+          <w:numId w:val="8"/>
+        </w:numPr>
+        <w:spacing w:after="0" w:line="240" w:lineRule="auto"/>
+        <w:rPr>
+          <w:i/>
+        </w:rPr>
+      </w:pPr>
+      <w:r>
+        <w:rPr>
+          <w:i/>
+        </w:rPr>
+        <w:t>4 pins for 2.5V</w:t>
+      </w:r>
+    </w:p>
+    <w:p>
+      <w:pPr>
+        <w:pStyle w:val="ListParagraph"/>
+        <w:numPr>
+          <w:ilvl w:val="3"/>
+          <w:numId w:val="8"/>
+        </w:numPr>
+        <w:spacing w:after="0" w:line="240" w:lineRule="auto"/>
+        <w:rPr>
+          <w:i/>
+        </w:rPr>
+      </w:pPr>
+      <w:r>
+        <w:rPr>
+          <w:i/>
+        </w:rPr>
+        <w:t>2 pins for VCC2.5V</w:t>
+      </w:r>
+    </w:p>
+    <w:p>
+      <w:pPr>
+        <w:pStyle w:val="ListParagraph"/>
+        <w:numPr>
+          <w:ilvl w:val="3"/>
+          <w:numId w:val="8"/>
+        </w:numPr>
+        <w:spacing w:after="0" w:line="240" w:lineRule="auto"/>
+        <w:rPr>
+          <w:i/>
+        </w:rPr>
+      </w:pPr>
+      <w:r>
+        <w:rPr>
+          <w:i/>
+        </w:rPr>
+        <w:t>2 pins for FPGA_VCC2.5V</w:t>
+      </w:r>
+    </w:p>
+    <w:p>
+      <w:pPr>
+        <w:pStyle w:val="ListParagraph"/>
+        <w:numPr>
+          <w:ilvl w:val="2"/>
+          <w:numId w:val="8"/>
+        </w:numPr>
+        <w:spacing w:after="0" w:line="240" w:lineRule="auto"/>
+        <w:rPr>
+          <w:i/>
+        </w:rPr>
+      </w:pPr>
+      <w:r>
+        <w:rPr>
+          <w:i/>
+        </w:rPr>
+        <w:t>4 pins for 1.8V</w:t>
+      </w:r>
+    </w:p>
+    <w:p>
+      <w:pPr>
+        <w:pStyle w:val="ListParagraph"/>
+        <w:numPr>
+          <w:ilvl w:val="3"/>
+          <w:numId w:val="8"/>
+        </w:numPr>
+        <w:spacing w:after="0" w:line="240" w:lineRule="auto"/>
+        <w:rPr>
+          <w:i/>
+        </w:rPr>
+      </w:pPr>
+      <w:r>
+        <w:rPr>
+          <w:i/>
+        </w:rPr>
+        <w:t>2 pins for VCC1.8V</w:t>
+      </w:r>
+    </w:p>
+    <w:p>
+      <w:pPr>
+        <w:pStyle w:val="ListParagraph"/>
+        <w:numPr>
+          <w:ilvl w:val="3"/>
+          <w:numId w:val="8"/>
+        </w:numPr>
+        <w:spacing w:after="0" w:line="240" w:lineRule="auto"/>
+        <w:rPr>
+          <w:i/>
+        </w:rPr>
+      </w:pPr>
+      <w:r>
+        <w:rPr>
+          <w:i/>
+        </w:rPr>
+        <w:t>2 pins for FPGA_VCC1.8V</w:t>
+      </w:r>
+    </w:p>
+    <w:p>
+      <w:pPr>
+        <w:pStyle w:val="ListParagraph"/>
+        <w:numPr>
+          <w:ilvl w:val="2"/>
+          <w:numId w:val="8"/>
+        </w:numPr>
+        <w:spacing w:after="0" w:line="240" w:lineRule="auto"/>
+        <w:rPr>
+          <w:i/>
+        </w:rPr>
+      </w:pPr>
+      <w:r>
+        <w:rPr>
+          <w:i/>
+        </w:rPr>
+        <w:t>2 pins for 1.1V</w:t>
+      </w:r>
+    </w:p>
+    <w:p>
+      <w:pPr>
+        <w:pStyle w:val="ListParagraph"/>
+        <w:numPr>
+          <w:ilvl w:val="3"/>
+          <w:numId w:val="8"/>
+        </w:numPr>
+        <w:spacing w:after="0" w:line="240" w:lineRule="auto"/>
+        <w:rPr>
+          <w:i/>
+        </w:rPr>
+      </w:pPr>
+      <w:r>
+        <w:rPr>
+          <w:i/>
+        </w:rPr>
+        <w:t>2 pins for VCC 1.1V</w:t>
+      </w:r>
+    </w:p>
+    <w:p>
+      <w:pPr>
+        <w:pStyle w:val="ListParagraph"/>
+        <w:numPr>
+          <w:ilvl w:val="1"/>
+          <w:numId w:val="8"/>
+        </w:numPr>
+        <w:spacing w:after="0" w:line="240" w:lineRule="auto"/>
+        <w:rPr>
+          <w:i/>
+        </w:rPr>
+      </w:pPr>
+      <w:r>
+        <w:rPr>
+          <w:i/>
+        </w:rPr>
+        <w:t>4</w:t>
+      </w:r>
+      <w:r>
+        <w:rPr>
+          <w:i/>
+        </w:rPr>
+        <w:t xml:space="preserve"> GND Pins </w:t>
+      </w:r>
+    </w:p>
+    <w:p>
+      <w:pPr>
+        <w:pStyle w:val="ListParagraph"/>
+        <w:numPr>
+          <w:ilvl w:val="0"/>
+          <w:numId w:val="8"/>
+        </w:numPr>
+        <w:spacing w:after="0" w:line="240" w:lineRule="auto"/>
+      </w:pPr>
+      <w:r>
+        <w:t xml:space="preserve">2x50pin connectors (PN: </w:t>
+      </w:r>
+      <w:r>
+        <w:t>52991-0508</w:t>
+      </w:r>
+      <w:r>
+        <w:t>)</w:t>
+      </w:r>
+    </w:p>
+    <w:p>
+      <w:pPr>
+        <w:pStyle w:val="ListParagraph"/>
+        <w:numPr>
+          <w:ilvl w:val="1"/>
+          <w:numId w:val="8"/>
+        </w:numPr>
+        <w:spacing w:after="0" w:line="240" w:lineRule="auto"/>
+      </w:pPr>
+      <w:r>
+        <w:t>Clearance of 4mm</w:t>
+      </w:r>
+    </w:p>
+    <w:p>
+      <w:pPr>
+        <w:pStyle w:val="ListParagraph"/>
+        <w:numPr>
+          <w:ilvl w:val="2"/>
+          <w:numId w:val="8"/>
+        </w:numPr>
+        <w:spacing w:after="0" w:line="240" w:lineRule="auto"/>
+      </w:pPr>
+      <w:r>
+        <w:t xml:space="preserve">This clearance is chosen because the USB 3.0 header is 2.5mm and will be </w:t>
+      </w:r>
+      <w:proofErr w:type="spellStart"/>
+      <w:r>
+        <w:t>inbetween</w:t>
+      </w:r>
+      <w:proofErr w:type="spellEnd"/>
+      <w:r>
+        <w:t xml:space="preserve"> the two boards to minimize skyline</w:t>
+      </w:r>
+    </w:p>
+    <w:p>
+      <w:pPr>
+        <w:pStyle w:val="ListParagraph"/>
+        <w:numPr>
+          <w:ilvl w:val="1"/>
+          <w:numId w:val="8"/>
+        </w:numPr>
+        <w:spacing w:after="0" w:line="240" w:lineRule="auto"/>
+      </w:pPr>
+      <w:r>
+        <w:t>50 pins chosen because it fit on the board and it was the only connector of sufficient number of pins that was in stock as of today</w:t>
+      </w:r>
+    </w:p>
+    <w:p>
+      <w:pPr>
+        <w:spacing w:after="0" w:line="240" w:lineRule="auto"/>
+      </w:pPr>
+      <w:r>
+        <w:rPr>
+          <w:color w:val="7030A0"/>
+        </w:rPr>
+        <w:t>2/19/15:</w:t>
+      </w:r>
+    </w:p>
+    <w:p>
+      <w:pPr>
+        <w:pStyle w:val="ListParagraph"/>
+        <w:numPr>
+          <w:ilvl w:val="0"/>
+          <w:numId w:val="9"/>
+        </w:numPr>
+        <w:spacing w:after="0" w:line="240" w:lineRule="auto"/>
+      </w:pPr>
+      <w:r>
+        <w:t>One of the FPGA banks wil</w:t>
+      </w:r>
+      <w:r>
+        <w:t>l have its VCCIO pins connected to 1 pin on the board connector as well as being connected to a jumper. The VCCPD will be connected to 1 pin on the board connector and connected to a jumper</w:t>
+      </w:r>
+    </w:p>
+    <w:p>
+      <w:pPr>
+        <w:pStyle w:val="ListParagraph"/>
+        <w:numPr>
+          <w:ilvl w:val="1"/>
+          <w:numId w:val="9"/>
+        </w:numPr>
+        <w:spacing w:after="0" w:line="240" w:lineRule="auto"/>
+      </w:pPr>
+      <w:r>
+        <w:t>If the jumper is not set</w:t>
+      </w:r>
+      <w:r>
         <w:t xml:space="preserve"> </w:t>
       </w:r>
       <w:r>
-        <w:rPr>
-          <w:color w:val="00B0F0"/>
-        </w:rPr>
-        <w:t>12 Lines</w:t>
-      </w:r>
-    </w:p>
-    <w:p>
-      <w:pPr>
-        <w:pStyle w:val="ListParagraph"/>
-        <w:numPr>
-          <w:ilvl w:val="0"/>
-          <w:numId w:val="2"/>
-        </w:numPr>
-        <w:spacing w:after="0" w:line="240" w:lineRule="auto"/>
-        <w:rPr>
-          <w:u w:val="single"/>
-        </w:rPr>
-      </w:pPr>
-      <w:r>
-        <w:rPr>
-          <w:color w:val="FF0000"/>
-        </w:rPr>
-        <w:t>GPS</w:t>
-      </w:r>
-      <w:r>
-        <w:rPr>
-          <w:color w:val="FF0000"/>
-        </w:rPr>
-        <w:t xml:space="preserve"> </w:t>
-      </w:r>
-      <w:r>
-        <w:rPr>
-          <w:color w:val="00B0F0"/>
-        </w:rPr>
-        <w:t>5 Lines</w:t>
-      </w:r>
-    </w:p>
-    <w:p>
-      <w:pPr>
-        <w:pStyle w:val="ListParagraph"/>
-        <w:numPr>
-          <w:ilvl w:val="0"/>
-          <w:numId w:val="2"/>
-        </w:numPr>
-        <w:spacing w:after="0" w:line="240" w:lineRule="auto"/>
-        <w:rPr>
-          <w:u w:val="single"/>
-        </w:rPr>
-      </w:pPr>
-      <w:r>
-        <w:rPr>
-          <w:color w:val="FFC000"/>
-        </w:rPr>
-        <w:t>Microphones</w:t>
-      </w:r>
-      <w:r>
-        <w:rPr>
-          <w:color w:val="FFC000"/>
-        </w:rPr>
-        <w:t xml:space="preserve"> </w:t>
-      </w:r>
-      <w:r>
-        <w:rPr>
-          <w:color w:val="00B0F0"/>
-        </w:rPr>
-        <w:t>3 Lines</w:t>
-      </w:r>
-      <w:r>
-        <w:rPr>
-          <w:color w:val="00B0F0"/>
-        </w:rPr>
-        <w:t xml:space="preserve"> </w:t>
-      </w:r>
-      <w:r>
-        <w:t>(May not be on board)</w:t>
-      </w:r>
-    </w:p>
-    <w:p>
-      <w:pPr>
-        <w:pStyle w:val="ListParagraph"/>
-        <w:numPr>
-          <w:ilvl w:val="0"/>
-          <w:numId w:val="2"/>
-        </w:numPr>
-        <w:spacing w:after="0" w:line="240" w:lineRule="auto"/>
-        <w:rPr>
-          <w:u w:val="single"/>
-        </w:rPr>
-      </w:pPr>
-      <w:r>
-        <w:rPr>
-          <w:color w:val="FF0000"/>
-        </w:rPr>
-        <w:t>SD Card</w:t>
-      </w:r>
-      <w:r>
-        <w:rPr>
-          <w:color w:val="FF0000"/>
-        </w:rPr>
-        <w:t xml:space="preserve"> </w:t>
-      </w:r>
-      <w:r>
-        <w:rPr>
-          <w:color w:val="00B0F0"/>
-        </w:rPr>
-        <w:t>8 Lines</w:t>
-      </w:r>
-    </w:p>
-    <w:p>
-      <w:pPr>
-        <w:pStyle w:val="ListParagraph"/>
-        <w:numPr>
-          <w:ilvl w:val="0"/>
-          <w:numId w:val="2"/>
-        </w:numPr>
-        <w:spacing w:after="0" w:line="240" w:lineRule="auto"/>
-        <w:rPr>
-          <w:u w:val="single"/>
-        </w:rPr>
-      </w:pPr>
-      <w:r>
-        <w:rPr>
-          <w:color w:val="FF0000"/>
-        </w:rPr>
-        <w:t>Data Transfer</w:t>
-      </w:r>
-      <w:r>
-        <w:t xml:space="preserve"> </w:t>
-      </w:r>
-      <w:r>
-        <w:rPr>
-          <w:color w:val="00B0F0"/>
-        </w:rPr>
-        <w:t>6 Lines</w:t>
-      </w:r>
-    </w:p>
-    <w:p>
-      <w:pPr>
-        <w:pStyle w:val="ListParagraph"/>
-        <w:numPr>
-          <w:ilvl w:val="0"/>
-          <w:numId w:val="2"/>
-        </w:numPr>
-        <w:spacing w:after="0" w:line="240" w:lineRule="auto"/>
-      </w:pPr>
-      <w:r>
-        <w:rPr>
-          <w:color w:val="FFC000"/>
-        </w:rPr>
-        <w:t>Solar Controller</w:t>
-      </w:r>
-      <w:r>
-        <w:t xml:space="preserve"> </w:t>
-      </w:r>
-      <w:r>
-        <w:rPr>
-          <w:color w:val="00B0F0"/>
-        </w:rPr>
-        <w:t xml:space="preserve">2 Lines </w:t>
-      </w:r>
-      <w:r>
-        <w:t>(Update Schematic appropriately)</w:t>
-      </w:r>
-    </w:p>
-    <w:p>
-      <w:pPr>
-        <w:pStyle w:val="ListParagraph"/>
-        <w:numPr>
-          <w:ilvl w:val="0"/>
-          <w:numId w:val="2"/>
-        </w:numPr>
-        <w:spacing w:after="0" w:line="240" w:lineRule="auto"/>
-      </w:pPr>
-      <w:r>
-        <w:rPr>
-          <w:color w:val="FFC000"/>
-        </w:rPr>
-        <w:t>Battery Monitor</w:t>
-      </w:r>
-      <w:r>
-        <w:t xml:space="preserve"> </w:t>
-      </w:r>
-      <w:r>
-        <w:rPr>
-          <w:color w:val="00B0F0"/>
-        </w:rPr>
-        <w:t xml:space="preserve">~5 Lines </w:t>
-      </w:r>
-      <w:r>
-        <w:t>(Update Schematic appropriately)</w:t>
-      </w:r>
-    </w:p>
-    <w:p>
-      <w:pPr>
-        <w:spacing w:after="0" w:line="240" w:lineRule="auto"/>
-      </w:pPr>
-    </w:p>
-    <w:p>
-      <w:pPr>
-        <w:spacing w:after="0" w:line="240" w:lineRule="auto"/>
-        <w:rPr>
-          <w:i/>
-        </w:rPr>
-      </w:pPr>
-      <w:r>
-        <w:rPr>
-          <w:i/>
-        </w:rPr>
-        <w:t>1/2/15: Replaced feedback resistors with 0402 equivalents</w:t>
-      </w:r>
-    </w:p>
-    <w:p>
-      <w:pPr>
-        <w:spacing w:after="0" w:line="240" w:lineRule="auto"/>
-      </w:pPr>
-      <w:r>
-        <w:rPr>
-          <w:i/>
-        </w:rPr>
-        <w:t xml:space="preserve">1/9/15: Replaced all but 1.1V feedback resistors and FPGA capacitors with 0402 equivalents. </w:t>
-      </w:r>
-      <w:proofErr w:type="gramStart"/>
-      <w:r>
-        <w:rPr>
-          <w:i/>
-        </w:rPr>
-        <w:t>Made CPLD decoupling caps 0201’s.</w:t>
-      </w:r>
-      <w:proofErr w:type="gramEnd"/>
-      <w:r>
-        <w:rPr>
-          <w:i/>
-        </w:rPr>
-        <w:t xml:space="preserve">  Updated components to have Digi-Key ordering number.</w:t>
+        <w:t>the pins will go to</w:t>
+      </w:r>
+      <w:r>
+        <w:t xml:space="preserve"> 50 pin header so that its voltage may be determined from a daughter board.  </w:t>
+      </w:r>
+    </w:p>
+    <w:p>
+      <w:pPr>
+        <w:pStyle w:val="ListParagraph"/>
+        <w:numPr>
+          <w:ilvl w:val="1"/>
+          <w:numId w:val="9"/>
+        </w:numPr>
+        <w:spacing w:after="0" w:line="240" w:lineRule="auto"/>
+      </w:pPr>
+      <w:r>
+        <w:t>If the jumper is set it will short the pins to 3.3V</w:t>
+      </w:r>
+    </w:p>
+    <w:p>
+      <w:pPr>
+        <w:pStyle w:val="ListParagraph"/>
+        <w:numPr>
+          <w:ilvl w:val="0"/>
+          <w:numId w:val="9"/>
+        </w:numPr>
+        <w:spacing w:after="0" w:line="240" w:lineRule="auto"/>
+      </w:pPr>
+      <w:r>
+        <w:t xml:space="preserve">There is a jumper on the AUX_VCC pin of the 10pin header.  </w:t>
+      </w:r>
+    </w:p>
+    <w:p>
+      <w:pPr>
+        <w:pStyle w:val="ListParagraph"/>
+        <w:numPr>
+          <w:ilvl w:val="1"/>
+          <w:numId w:val="9"/>
+        </w:numPr>
+        <w:spacing w:after="0" w:line="240" w:lineRule="auto"/>
+      </w:pPr>
+      <w:r>
+        <w:t xml:space="preserve">If the jumper is selected it will short the incoming 5V USB to the PWR_MAIN (Previously called </w:t>
+      </w:r>
+      <w:r>
+        <w:t>BATTERY_PACK_PLUS</w:t>
+      </w:r>
+      <w:r>
+        <w:t xml:space="preserve">) BUS.  </w:t>
+      </w:r>
+    </w:p>
+    <w:p>
+      <w:pPr>
+        <w:pStyle w:val="ListParagraph"/>
+        <w:numPr>
+          <w:ilvl w:val="1"/>
+          <w:numId w:val="9"/>
+        </w:numPr>
+        <w:spacing w:after="0" w:line="240" w:lineRule="auto"/>
+      </w:pPr>
+      <w:r>
+        <w:t>If the jumper is not shor</w:t>
+      </w:r>
+      <w:r>
+        <w:t>ted then it will output to 4</w:t>
+      </w:r>
+      <w:r>
+        <w:t xml:space="preserve"> PWR_AUX pins on the header</w:t>
+      </w:r>
+    </w:p>
+    <w:p>
+      <w:pPr>
+        <w:pStyle w:val="ListParagraph"/>
+        <w:numPr>
+          <w:ilvl w:val="1"/>
+          <w:numId w:val="9"/>
+        </w:numPr>
+        <w:spacing w:after="0" w:line="240" w:lineRule="auto"/>
+      </w:pPr>
+      <w:r>
+        <w:t>4</w:t>
+      </w:r>
+      <w:r>
+        <w:t xml:space="preserve"> PWR_MAIN pins will take in power from the header</w:t>
+      </w:r>
+    </w:p>
+    <w:p>
+      <w:pPr>
+        <w:spacing w:after="0" w:line="240" w:lineRule="auto"/>
+      </w:pPr>
+      <w:r>
+        <w:rPr>
+          <w:color w:val="7030A0"/>
+        </w:rPr>
+        <w:t>2/22/15:</w:t>
+      </w:r>
+    </w:p>
+    <w:p>
+      <w:pPr>
+        <w:pStyle w:val="ListParagraph"/>
+        <w:numPr>
+          <w:ilvl w:val="0"/>
+          <w:numId w:val="10"/>
+        </w:numPr>
+        <w:spacing w:after="0" w:line="240" w:lineRule="auto"/>
+      </w:pPr>
+      <w:r>
+        <w:t>All signals and power (with the exception of GND) coming from the External Serial Header will have prefix ESH_ to denote that they are connected directly to the External Serial Header</w:t>
+      </w:r>
+    </w:p>
+    <w:p>
+      <w:pPr>
+        <w:spacing w:after="0" w:line="240" w:lineRule="auto"/>
+      </w:pPr>
+      <w:r>
+        <w:rPr>
+          <w:color w:val="7030A0"/>
+        </w:rPr>
+        <w:t>2/23/15:</w:t>
+      </w:r>
+    </w:p>
+    <w:p>
+      <w:pPr>
+        <w:pStyle w:val="ListParagraph"/>
+        <w:numPr>
+          <w:ilvl w:val="0"/>
+          <w:numId w:val="10"/>
+        </w:numPr>
+        <w:spacing w:after="0" w:line="240" w:lineRule="auto"/>
+      </w:pPr>
+      <w:r>
+        <w:lastRenderedPageBreak/>
+        <w:t xml:space="preserve">Connected </w:t>
+      </w:r>
+      <w:r>
+        <w:t>CLK_50MHZ_TO_FPGA</w:t>
+      </w:r>
+      <w:r>
+        <w:t xml:space="preserve"> to a CLK[0:11]p pin as well as a regular I/O pin as specified in the </w:t>
+      </w:r>
+      <w:r>
+        <w:rPr>
+          <w:i/>
+        </w:rPr>
+        <w:t>Cyclone® V Device Family Pin Connection Guidelines</w:t>
+      </w:r>
+      <w:r>
+        <w:t xml:space="preserve"> for use with the PLL.</w:t>
+      </w:r>
+    </w:p>
+    <w:p>
+      <w:pPr>
+        <w:pStyle w:val="ListParagraph"/>
+        <w:numPr>
+          <w:ilvl w:val="0"/>
+          <w:numId w:val="10"/>
+        </w:numPr>
+        <w:spacing w:after="0" w:line="240" w:lineRule="auto"/>
+      </w:pPr>
+      <w:r>
+        <w:t>Potentially</w:t>
+      </w:r>
+      <w:r>
+        <w:t xml:space="preserve"> add O-buff enable to header</w:t>
+      </w:r>
+    </w:p>
+    <w:p>
+      <w:pPr>
+        <w:pStyle w:val="ListParagraph"/>
+        <w:numPr>
+          <w:ilvl w:val="0"/>
+          <w:numId w:val="10"/>
+        </w:numPr>
+        <w:spacing w:after="0" w:line="240" w:lineRule="auto"/>
+      </w:pPr>
+      <w:r>
+        <w:t>Add buffered lines to header</w:t>
       </w:r>
       <w:bookmarkStart w:id="0" w:name="_GoBack"/>
       <w:bookmarkEnd w:id="0"/>
@@ -513,6 +1551,457 @@
 <file path=word/numbering.xml><?xml version="1.0" encoding="utf-8"?>
 <w:numbering xmlns:wpc="http://schemas.microsoft.com/office/word/2010/wordprocessingCanvas" xmlns:mc="http://schemas.openxmlformats.org/markup-compatibility/2006" xmlns:o="urn:schemas-microsoft-com:office:office" xmlns:r="http://schemas.openxmlformats.org/officeDocument/2006/relationships" xmlns:m="http://schemas.openxmlformats.org/officeDocument/2006/math" xmlns:v="urn:schemas-microsoft-com:vml" xmlns:wp14="http://schemas.microsoft.com/office/word/2010/wordprocessingDrawing" xmlns:wp="http://schemas.openxmlformats.org/drawingml/2006/wordprocessingDrawing" xmlns:w10="urn:schemas-microsoft-com:office:word" xmlns:w="http://schemas.openxmlformats.org/wordprocessingml/2006/main" xmlns:w14="http://schemas.microsoft.com/office/word/2010/wordml" xmlns:wpg="http://schemas.microsoft.com/office/word/2010/wordprocessingGroup" xmlns:wpi="http://schemas.microsoft.com/office/word/2010/wordprocessingInk" xmlns:wne="http://schemas.microsoft.com/office/word/2006/wordml" xmlns:wps="http://schemas.microsoft.com/office/word/2010/wordprocessingShape" mc:Ignorable="w14 wp14">
   <w:abstractNum w:abstractNumId="0">
+    <w:nsid w:val="06176293"/>
+    <w:multiLevelType w:val="hybridMultilevel"/>
+    <w:tmpl w:val="97F03A66"/>
+    <w:lvl w:ilvl="0" w:tplc="04090001">
+      <w:start w:val="1"/>
+      <w:numFmt w:val="bullet"/>
+      <w:lvlText w:val=""/>
+      <w:lvlJc w:val="left"/>
+      <w:pPr>
+        <w:ind w:left="720" w:hanging="360"/>
+      </w:pPr>
+      <w:rPr>
+        <w:rFonts w:ascii="Symbol" w:hAnsi="Symbol" w:hint="default"/>
+      </w:rPr>
+    </w:lvl>
+    <w:lvl w:ilvl="1" w:tplc="04090003">
+      <w:start w:val="1"/>
+      <w:numFmt w:val="bullet"/>
+      <w:lvlText w:val="o"/>
+      <w:lvlJc w:val="left"/>
+      <w:pPr>
+        <w:ind w:left="1440" w:hanging="360"/>
+      </w:pPr>
+      <w:rPr>
+        <w:rFonts w:ascii="Courier New" w:hAnsi="Courier New" w:cs="Courier New" w:hint="default"/>
+      </w:rPr>
+    </w:lvl>
+    <w:lvl w:ilvl="2" w:tplc="04090005">
+      <w:start w:val="1"/>
+      <w:numFmt w:val="bullet"/>
+      <w:lvlText w:val=""/>
+      <w:lvlJc w:val="left"/>
+      <w:pPr>
+        <w:ind w:left="2160" w:hanging="360"/>
+      </w:pPr>
+      <w:rPr>
+        <w:rFonts w:ascii="Wingdings" w:hAnsi="Wingdings" w:hint="default"/>
+      </w:rPr>
+    </w:lvl>
+    <w:lvl w:ilvl="3" w:tplc="04090001">
+      <w:start w:val="1"/>
+      <w:numFmt w:val="bullet"/>
+      <w:lvlText w:val=""/>
+      <w:lvlJc w:val="left"/>
+      <w:pPr>
+        <w:ind w:left="2880" w:hanging="360"/>
+      </w:pPr>
+      <w:rPr>
+        <w:rFonts w:ascii="Symbol" w:hAnsi="Symbol" w:hint="default"/>
+      </w:rPr>
+    </w:lvl>
+    <w:lvl w:ilvl="4" w:tplc="04090003" w:tentative="1">
+      <w:start w:val="1"/>
+      <w:numFmt w:val="bullet"/>
+      <w:lvlText w:val="o"/>
+      <w:lvlJc w:val="left"/>
+      <w:pPr>
+        <w:ind w:left="3600" w:hanging="360"/>
+      </w:pPr>
+      <w:rPr>
+        <w:rFonts w:ascii="Courier New" w:hAnsi="Courier New" w:cs="Courier New" w:hint="default"/>
+      </w:rPr>
+    </w:lvl>
+    <w:lvl w:ilvl="5" w:tplc="04090005" w:tentative="1">
+      <w:start w:val="1"/>
+      <w:numFmt w:val="bullet"/>
+      <w:lvlText w:val=""/>
+      <w:lvlJc w:val="left"/>
+      <w:pPr>
+        <w:ind w:left="4320" w:hanging="360"/>
+      </w:pPr>
+      <w:rPr>
+        <w:rFonts w:ascii="Wingdings" w:hAnsi="Wingdings" w:hint="default"/>
+      </w:rPr>
+    </w:lvl>
+    <w:lvl w:ilvl="6" w:tplc="04090001" w:tentative="1">
+      <w:start w:val="1"/>
+      <w:numFmt w:val="bullet"/>
+      <w:lvlText w:val=""/>
+      <w:lvlJc w:val="left"/>
+      <w:pPr>
+        <w:ind w:left="5040" w:hanging="360"/>
+      </w:pPr>
+      <w:rPr>
+        <w:rFonts w:ascii="Symbol" w:hAnsi="Symbol" w:hint="default"/>
+      </w:rPr>
+    </w:lvl>
+    <w:lvl w:ilvl="7" w:tplc="04090003" w:tentative="1">
+      <w:start w:val="1"/>
+      <w:numFmt w:val="bullet"/>
+      <w:lvlText w:val="o"/>
+      <w:lvlJc w:val="left"/>
+      <w:pPr>
+        <w:ind w:left="5760" w:hanging="360"/>
+      </w:pPr>
+      <w:rPr>
+        <w:rFonts w:ascii="Courier New" w:hAnsi="Courier New" w:cs="Courier New" w:hint="default"/>
+      </w:rPr>
+    </w:lvl>
+    <w:lvl w:ilvl="8" w:tplc="04090005" w:tentative="1">
+      <w:start w:val="1"/>
+      <w:numFmt w:val="bullet"/>
+      <w:lvlText w:val=""/>
+      <w:lvlJc w:val="left"/>
+      <w:pPr>
+        <w:ind w:left="6480" w:hanging="360"/>
+      </w:pPr>
+      <w:rPr>
+        <w:rFonts w:ascii="Wingdings" w:hAnsi="Wingdings" w:hint="default"/>
+      </w:rPr>
+    </w:lvl>
+  </w:abstractNum>
+  <w:abstractNum w:abstractNumId="1">
+    <w:nsid w:val="090961CC"/>
+    <w:multiLevelType w:val="hybridMultilevel"/>
+    <w:tmpl w:val="48AECFCE"/>
+    <w:lvl w:ilvl="0" w:tplc="04090001">
+      <w:start w:val="1"/>
+      <w:numFmt w:val="bullet"/>
+      <w:lvlText w:val=""/>
+      <w:lvlJc w:val="left"/>
+      <w:pPr>
+        <w:ind w:left="720" w:hanging="360"/>
+      </w:pPr>
+      <w:rPr>
+        <w:rFonts w:ascii="Symbol" w:hAnsi="Symbol" w:hint="default"/>
+      </w:rPr>
+    </w:lvl>
+    <w:lvl w:ilvl="1" w:tplc="04090003">
+      <w:start w:val="1"/>
+      <w:numFmt w:val="bullet"/>
+      <w:lvlText w:val="o"/>
+      <w:lvlJc w:val="left"/>
+      <w:pPr>
+        <w:ind w:left="1440" w:hanging="360"/>
+      </w:pPr>
+      <w:rPr>
+        <w:rFonts w:ascii="Courier New" w:hAnsi="Courier New" w:cs="Courier New" w:hint="default"/>
+      </w:rPr>
+    </w:lvl>
+    <w:lvl w:ilvl="2" w:tplc="04090005" w:tentative="1">
+      <w:start w:val="1"/>
+      <w:numFmt w:val="bullet"/>
+      <w:lvlText w:val=""/>
+      <w:lvlJc w:val="left"/>
+      <w:pPr>
+        <w:ind w:left="2160" w:hanging="360"/>
+      </w:pPr>
+      <w:rPr>
+        <w:rFonts w:ascii="Wingdings" w:hAnsi="Wingdings" w:hint="default"/>
+      </w:rPr>
+    </w:lvl>
+    <w:lvl w:ilvl="3" w:tplc="04090001" w:tentative="1">
+      <w:start w:val="1"/>
+      <w:numFmt w:val="bullet"/>
+      <w:lvlText w:val=""/>
+      <w:lvlJc w:val="left"/>
+      <w:pPr>
+        <w:ind w:left="2880" w:hanging="360"/>
+      </w:pPr>
+      <w:rPr>
+        <w:rFonts w:ascii="Symbol" w:hAnsi="Symbol" w:hint="default"/>
+      </w:rPr>
+    </w:lvl>
+    <w:lvl w:ilvl="4" w:tplc="04090003" w:tentative="1">
+      <w:start w:val="1"/>
+      <w:numFmt w:val="bullet"/>
+      <w:lvlText w:val="o"/>
+      <w:lvlJc w:val="left"/>
+      <w:pPr>
+        <w:ind w:left="3600" w:hanging="360"/>
+      </w:pPr>
+      <w:rPr>
+        <w:rFonts w:ascii="Courier New" w:hAnsi="Courier New" w:cs="Courier New" w:hint="default"/>
+      </w:rPr>
+    </w:lvl>
+    <w:lvl w:ilvl="5" w:tplc="04090005" w:tentative="1">
+      <w:start w:val="1"/>
+      <w:numFmt w:val="bullet"/>
+      <w:lvlText w:val=""/>
+      <w:lvlJc w:val="left"/>
+      <w:pPr>
+        <w:ind w:left="4320" w:hanging="360"/>
+      </w:pPr>
+      <w:rPr>
+        <w:rFonts w:ascii="Wingdings" w:hAnsi="Wingdings" w:hint="default"/>
+      </w:rPr>
+    </w:lvl>
+    <w:lvl w:ilvl="6" w:tplc="04090001" w:tentative="1">
+      <w:start w:val="1"/>
+      <w:numFmt w:val="bullet"/>
+      <w:lvlText w:val=""/>
+      <w:lvlJc w:val="left"/>
+      <w:pPr>
+        <w:ind w:left="5040" w:hanging="360"/>
+      </w:pPr>
+      <w:rPr>
+        <w:rFonts w:ascii="Symbol" w:hAnsi="Symbol" w:hint="default"/>
+      </w:rPr>
+    </w:lvl>
+    <w:lvl w:ilvl="7" w:tplc="04090003" w:tentative="1">
+      <w:start w:val="1"/>
+      <w:numFmt w:val="bullet"/>
+      <w:lvlText w:val="o"/>
+      <w:lvlJc w:val="left"/>
+      <w:pPr>
+        <w:ind w:left="5760" w:hanging="360"/>
+      </w:pPr>
+      <w:rPr>
+        <w:rFonts w:ascii="Courier New" w:hAnsi="Courier New" w:cs="Courier New" w:hint="default"/>
+      </w:rPr>
+    </w:lvl>
+    <w:lvl w:ilvl="8" w:tplc="04090005" w:tentative="1">
+      <w:start w:val="1"/>
+      <w:numFmt w:val="bullet"/>
+      <w:lvlText w:val=""/>
+      <w:lvlJc w:val="left"/>
+      <w:pPr>
+        <w:ind w:left="6480" w:hanging="360"/>
+      </w:pPr>
+      <w:rPr>
+        <w:rFonts w:ascii="Wingdings" w:hAnsi="Wingdings" w:hint="default"/>
+      </w:rPr>
+    </w:lvl>
+  </w:abstractNum>
+  <w:abstractNum w:abstractNumId="2">
+    <w:nsid w:val="107165D6"/>
+    <w:multiLevelType w:val="hybridMultilevel"/>
+    <w:tmpl w:val="7CC2BFC6"/>
+    <w:lvl w:ilvl="0" w:tplc="F7229C6C">
+      <w:numFmt w:val="bullet"/>
+      <w:lvlText w:val="-"/>
+      <w:lvlJc w:val="left"/>
+      <w:pPr>
+        <w:ind w:left="1080" w:hanging="360"/>
+      </w:pPr>
+      <w:rPr>
+        <w:rFonts w:ascii="Calibri" w:eastAsiaTheme="minorHAnsi" w:hAnsi="Calibri" w:cstheme="minorBidi" w:hint="default"/>
+      </w:rPr>
+    </w:lvl>
+    <w:lvl w:ilvl="1" w:tplc="04090003" w:tentative="1">
+      <w:start w:val="1"/>
+      <w:numFmt w:val="bullet"/>
+      <w:lvlText w:val="o"/>
+      <w:lvlJc w:val="left"/>
+      <w:pPr>
+        <w:ind w:left="1800" w:hanging="360"/>
+      </w:pPr>
+      <w:rPr>
+        <w:rFonts w:ascii="Courier New" w:hAnsi="Courier New" w:cs="Courier New" w:hint="default"/>
+      </w:rPr>
+    </w:lvl>
+    <w:lvl w:ilvl="2" w:tplc="04090005" w:tentative="1">
+      <w:start w:val="1"/>
+      <w:numFmt w:val="bullet"/>
+      <w:lvlText w:val=""/>
+      <w:lvlJc w:val="left"/>
+      <w:pPr>
+        <w:ind w:left="2520" w:hanging="360"/>
+      </w:pPr>
+      <w:rPr>
+        <w:rFonts w:ascii="Wingdings" w:hAnsi="Wingdings" w:hint="default"/>
+      </w:rPr>
+    </w:lvl>
+    <w:lvl w:ilvl="3" w:tplc="04090001" w:tentative="1">
+      <w:start w:val="1"/>
+      <w:numFmt w:val="bullet"/>
+      <w:lvlText w:val=""/>
+      <w:lvlJc w:val="left"/>
+      <w:pPr>
+        <w:ind w:left="3240" w:hanging="360"/>
+      </w:pPr>
+      <w:rPr>
+        <w:rFonts w:ascii="Symbol" w:hAnsi="Symbol" w:hint="default"/>
+      </w:rPr>
+    </w:lvl>
+    <w:lvl w:ilvl="4" w:tplc="04090003" w:tentative="1">
+      <w:start w:val="1"/>
+      <w:numFmt w:val="bullet"/>
+      <w:lvlText w:val="o"/>
+      <w:lvlJc w:val="left"/>
+      <w:pPr>
+        <w:ind w:left="3960" w:hanging="360"/>
+      </w:pPr>
+      <w:rPr>
+        <w:rFonts w:ascii="Courier New" w:hAnsi="Courier New" w:cs="Courier New" w:hint="default"/>
+      </w:rPr>
+    </w:lvl>
+    <w:lvl w:ilvl="5" w:tplc="04090005" w:tentative="1">
+      <w:start w:val="1"/>
+      <w:numFmt w:val="bullet"/>
+      <w:lvlText w:val=""/>
+      <w:lvlJc w:val="left"/>
+      <w:pPr>
+        <w:ind w:left="4680" w:hanging="360"/>
+      </w:pPr>
+      <w:rPr>
+        <w:rFonts w:ascii="Wingdings" w:hAnsi="Wingdings" w:hint="default"/>
+      </w:rPr>
+    </w:lvl>
+    <w:lvl w:ilvl="6" w:tplc="04090001" w:tentative="1">
+      <w:start w:val="1"/>
+      <w:numFmt w:val="bullet"/>
+      <w:lvlText w:val=""/>
+      <w:lvlJc w:val="left"/>
+      <w:pPr>
+        <w:ind w:left="5400" w:hanging="360"/>
+      </w:pPr>
+      <w:rPr>
+        <w:rFonts w:ascii="Symbol" w:hAnsi="Symbol" w:hint="default"/>
+      </w:rPr>
+    </w:lvl>
+    <w:lvl w:ilvl="7" w:tplc="04090003" w:tentative="1">
+      <w:start w:val="1"/>
+      <w:numFmt w:val="bullet"/>
+      <w:lvlText w:val="o"/>
+      <w:lvlJc w:val="left"/>
+      <w:pPr>
+        <w:ind w:left="6120" w:hanging="360"/>
+      </w:pPr>
+      <w:rPr>
+        <w:rFonts w:ascii="Courier New" w:hAnsi="Courier New" w:cs="Courier New" w:hint="default"/>
+      </w:rPr>
+    </w:lvl>
+    <w:lvl w:ilvl="8" w:tplc="04090005" w:tentative="1">
+      <w:start w:val="1"/>
+      <w:numFmt w:val="bullet"/>
+      <w:lvlText w:val=""/>
+      <w:lvlJc w:val="left"/>
+      <w:pPr>
+        <w:ind w:left="6840" w:hanging="360"/>
+      </w:pPr>
+      <w:rPr>
+        <w:rFonts w:ascii="Wingdings" w:hAnsi="Wingdings" w:hint="default"/>
+      </w:rPr>
+    </w:lvl>
+  </w:abstractNum>
+  <w:abstractNum w:abstractNumId="3">
+    <w:nsid w:val="10C17A8A"/>
+    <w:multiLevelType w:val="hybridMultilevel"/>
+    <w:tmpl w:val="B17C933E"/>
+    <w:lvl w:ilvl="0" w:tplc="04090001">
+      <w:start w:val="1"/>
+      <w:numFmt w:val="bullet"/>
+      <w:lvlText w:val=""/>
+      <w:lvlJc w:val="left"/>
+      <w:pPr>
+        <w:ind w:left="720" w:hanging="360"/>
+      </w:pPr>
+      <w:rPr>
+        <w:rFonts w:ascii="Symbol" w:hAnsi="Symbol" w:hint="default"/>
+      </w:rPr>
+    </w:lvl>
+    <w:lvl w:ilvl="1" w:tplc="04090003" w:tentative="1">
+      <w:start w:val="1"/>
+      <w:numFmt w:val="bullet"/>
+      <w:lvlText w:val="o"/>
+      <w:lvlJc w:val="left"/>
+      <w:pPr>
+        <w:ind w:left="1440" w:hanging="360"/>
+      </w:pPr>
+      <w:rPr>
+        <w:rFonts w:ascii="Courier New" w:hAnsi="Courier New" w:cs="Courier New" w:hint="default"/>
+      </w:rPr>
+    </w:lvl>
+    <w:lvl w:ilvl="2" w:tplc="04090005" w:tentative="1">
+      <w:start w:val="1"/>
+      <w:numFmt w:val="bullet"/>
+      <w:lvlText w:val=""/>
+      <w:lvlJc w:val="left"/>
+      <w:pPr>
+        <w:ind w:left="2160" w:hanging="360"/>
+      </w:pPr>
+      <w:rPr>
+        <w:rFonts w:ascii="Wingdings" w:hAnsi="Wingdings" w:hint="default"/>
+      </w:rPr>
+    </w:lvl>
+    <w:lvl w:ilvl="3" w:tplc="04090001" w:tentative="1">
+      <w:start w:val="1"/>
+      <w:numFmt w:val="bullet"/>
+      <w:lvlText w:val=""/>
+      <w:lvlJc w:val="left"/>
+      <w:pPr>
+        <w:ind w:left="2880" w:hanging="360"/>
+      </w:pPr>
+      <w:rPr>
+        <w:rFonts w:ascii="Symbol" w:hAnsi="Symbol" w:hint="default"/>
+      </w:rPr>
+    </w:lvl>
+    <w:lvl w:ilvl="4" w:tplc="04090003" w:tentative="1">
+      <w:start w:val="1"/>
+      <w:numFmt w:val="bullet"/>
+      <w:lvlText w:val="o"/>
+      <w:lvlJc w:val="left"/>
+      <w:pPr>
+        <w:ind w:left="3600" w:hanging="360"/>
+      </w:pPr>
+      <w:rPr>
+        <w:rFonts w:ascii="Courier New" w:hAnsi="Courier New" w:cs="Courier New" w:hint="default"/>
+      </w:rPr>
+    </w:lvl>
+    <w:lvl w:ilvl="5" w:tplc="04090005" w:tentative="1">
+      <w:start w:val="1"/>
+      <w:numFmt w:val="bullet"/>
+      <w:lvlText w:val=""/>
+      <w:lvlJc w:val="left"/>
+      <w:pPr>
+        <w:ind w:left="4320" w:hanging="360"/>
+      </w:pPr>
+      <w:rPr>
+        <w:rFonts w:ascii="Wingdings" w:hAnsi="Wingdings" w:hint="default"/>
+      </w:rPr>
+    </w:lvl>
+    <w:lvl w:ilvl="6" w:tplc="04090001" w:tentative="1">
+      <w:start w:val="1"/>
+      <w:numFmt w:val="bullet"/>
+      <w:lvlText w:val=""/>
+      <w:lvlJc w:val="left"/>
+      <w:pPr>
+        <w:ind w:left="5040" w:hanging="360"/>
+      </w:pPr>
+      <w:rPr>
+        <w:rFonts w:ascii="Symbol" w:hAnsi="Symbol" w:hint="default"/>
+      </w:rPr>
+    </w:lvl>
+    <w:lvl w:ilvl="7" w:tplc="04090003" w:tentative="1">
+      <w:start w:val="1"/>
+      <w:numFmt w:val="bullet"/>
+      <w:lvlText w:val="o"/>
+      <w:lvlJc w:val="left"/>
+      <w:pPr>
+        <w:ind w:left="5760" w:hanging="360"/>
+      </w:pPr>
+      <w:rPr>
+        <w:rFonts w:ascii="Courier New" w:hAnsi="Courier New" w:cs="Courier New" w:hint="default"/>
+      </w:rPr>
+    </w:lvl>
+    <w:lvl w:ilvl="8" w:tplc="04090005" w:tentative="1">
+      <w:start w:val="1"/>
+      <w:numFmt w:val="bullet"/>
+      <w:lvlText w:val=""/>
+      <w:lvlJc w:val="left"/>
+      <w:pPr>
+        <w:ind w:left="6480" w:hanging="360"/>
+      </w:pPr>
+      <w:rPr>
+        <w:rFonts w:ascii="Wingdings" w:hAnsi="Wingdings" w:hint="default"/>
+      </w:rPr>
+    </w:lvl>
+  </w:abstractNum>
+  <w:abstractNum w:abstractNumId="4">
     <w:nsid w:val="12835C3D"/>
     <w:multiLevelType w:val="hybridMultilevel"/>
     <w:tmpl w:val="A516D7FA"/>
@@ -625,7 +2114,346 @@
       </w:rPr>
     </w:lvl>
   </w:abstractNum>
-  <w:abstractNum w:abstractNumId="1">
+  <w:abstractNum w:abstractNumId="5">
+    <w:nsid w:val="2B837492"/>
+    <w:multiLevelType w:val="hybridMultilevel"/>
+    <w:tmpl w:val="BAF60A72"/>
+    <w:lvl w:ilvl="0" w:tplc="04090001">
+      <w:start w:val="1"/>
+      <w:numFmt w:val="bullet"/>
+      <w:lvlText w:val=""/>
+      <w:lvlJc w:val="left"/>
+      <w:pPr>
+        <w:ind w:left="720" w:hanging="360"/>
+      </w:pPr>
+      <w:rPr>
+        <w:rFonts w:ascii="Symbol" w:hAnsi="Symbol" w:hint="default"/>
+      </w:rPr>
+    </w:lvl>
+    <w:lvl w:ilvl="1" w:tplc="04090003" w:tentative="1">
+      <w:start w:val="1"/>
+      <w:numFmt w:val="bullet"/>
+      <w:lvlText w:val="o"/>
+      <w:lvlJc w:val="left"/>
+      <w:pPr>
+        <w:ind w:left="1440" w:hanging="360"/>
+      </w:pPr>
+      <w:rPr>
+        <w:rFonts w:ascii="Courier New" w:hAnsi="Courier New" w:cs="Courier New" w:hint="default"/>
+      </w:rPr>
+    </w:lvl>
+    <w:lvl w:ilvl="2" w:tplc="04090005" w:tentative="1">
+      <w:start w:val="1"/>
+      <w:numFmt w:val="bullet"/>
+      <w:lvlText w:val=""/>
+      <w:lvlJc w:val="left"/>
+      <w:pPr>
+        <w:ind w:left="2160" w:hanging="360"/>
+      </w:pPr>
+      <w:rPr>
+        <w:rFonts w:ascii="Wingdings" w:hAnsi="Wingdings" w:hint="default"/>
+      </w:rPr>
+    </w:lvl>
+    <w:lvl w:ilvl="3" w:tplc="04090001" w:tentative="1">
+      <w:start w:val="1"/>
+      <w:numFmt w:val="bullet"/>
+      <w:lvlText w:val=""/>
+      <w:lvlJc w:val="left"/>
+      <w:pPr>
+        <w:ind w:left="2880" w:hanging="360"/>
+      </w:pPr>
+      <w:rPr>
+        <w:rFonts w:ascii="Symbol" w:hAnsi="Symbol" w:hint="default"/>
+      </w:rPr>
+    </w:lvl>
+    <w:lvl w:ilvl="4" w:tplc="04090003" w:tentative="1">
+      <w:start w:val="1"/>
+      <w:numFmt w:val="bullet"/>
+      <w:lvlText w:val="o"/>
+      <w:lvlJc w:val="left"/>
+      <w:pPr>
+        <w:ind w:left="3600" w:hanging="360"/>
+      </w:pPr>
+      <w:rPr>
+        <w:rFonts w:ascii="Courier New" w:hAnsi="Courier New" w:cs="Courier New" w:hint="default"/>
+      </w:rPr>
+    </w:lvl>
+    <w:lvl w:ilvl="5" w:tplc="04090005" w:tentative="1">
+      <w:start w:val="1"/>
+      <w:numFmt w:val="bullet"/>
+      <w:lvlText w:val=""/>
+      <w:lvlJc w:val="left"/>
+      <w:pPr>
+        <w:ind w:left="4320" w:hanging="360"/>
+      </w:pPr>
+      <w:rPr>
+        <w:rFonts w:ascii="Wingdings" w:hAnsi="Wingdings" w:hint="default"/>
+      </w:rPr>
+    </w:lvl>
+    <w:lvl w:ilvl="6" w:tplc="04090001" w:tentative="1">
+      <w:start w:val="1"/>
+      <w:numFmt w:val="bullet"/>
+      <w:lvlText w:val=""/>
+      <w:lvlJc w:val="left"/>
+      <w:pPr>
+        <w:ind w:left="5040" w:hanging="360"/>
+      </w:pPr>
+      <w:rPr>
+        <w:rFonts w:ascii="Symbol" w:hAnsi="Symbol" w:hint="default"/>
+      </w:rPr>
+    </w:lvl>
+    <w:lvl w:ilvl="7" w:tplc="04090003" w:tentative="1">
+      <w:start w:val="1"/>
+      <w:numFmt w:val="bullet"/>
+      <w:lvlText w:val="o"/>
+      <w:lvlJc w:val="left"/>
+      <w:pPr>
+        <w:ind w:left="5760" w:hanging="360"/>
+      </w:pPr>
+      <w:rPr>
+        <w:rFonts w:ascii="Courier New" w:hAnsi="Courier New" w:cs="Courier New" w:hint="default"/>
+      </w:rPr>
+    </w:lvl>
+    <w:lvl w:ilvl="8" w:tplc="04090005" w:tentative="1">
+      <w:start w:val="1"/>
+      <w:numFmt w:val="bullet"/>
+      <w:lvlText w:val=""/>
+      <w:lvlJc w:val="left"/>
+      <w:pPr>
+        <w:ind w:left="6480" w:hanging="360"/>
+      </w:pPr>
+      <w:rPr>
+        <w:rFonts w:ascii="Wingdings" w:hAnsi="Wingdings" w:hint="default"/>
+      </w:rPr>
+    </w:lvl>
+  </w:abstractNum>
+  <w:abstractNum w:abstractNumId="6">
+    <w:nsid w:val="2EBE73EB"/>
+    <w:multiLevelType w:val="hybridMultilevel"/>
+    <w:tmpl w:val="A01A9054"/>
+    <w:lvl w:ilvl="0" w:tplc="04090001">
+      <w:start w:val="1"/>
+      <w:numFmt w:val="bullet"/>
+      <w:lvlText w:val=""/>
+      <w:lvlJc w:val="left"/>
+      <w:pPr>
+        <w:ind w:left="720" w:hanging="360"/>
+      </w:pPr>
+      <w:rPr>
+        <w:rFonts w:ascii="Symbol" w:hAnsi="Symbol" w:hint="default"/>
+      </w:rPr>
+    </w:lvl>
+    <w:lvl w:ilvl="1" w:tplc="04090003" w:tentative="1">
+      <w:start w:val="1"/>
+      <w:numFmt w:val="bullet"/>
+      <w:lvlText w:val="o"/>
+      <w:lvlJc w:val="left"/>
+      <w:pPr>
+        <w:ind w:left="1440" w:hanging="360"/>
+      </w:pPr>
+      <w:rPr>
+        <w:rFonts w:ascii="Courier New" w:hAnsi="Courier New" w:cs="Courier New" w:hint="default"/>
+      </w:rPr>
+    </w:lvl>
+    <w:lvl w:ilvl="2" w:tplc="04090005" w:tentative="1">
+      <w:start w:val="1"/>
+      <w:numFmt w:val="bullet"/>
+      <w:lvlText w:val=""/>
+      <w:lvlJc w:val="left"/>
+      <w:pPr>
+        <w:ind w:left="2160" w:hanging="360"/>
+      </w:pPr>
+      <w:rPr>
+        <w:rFonts w:ascii="Wingdings" w:hAnsi="Wingdings" w:hint="default"/>
+      </w:rPr>
+    </w:lvl>
+    <w:lvl w:ilvl="3" w:tplc="04090001" w:tentative="1">
+      <w:start w:val="1"/>
+      <w:numFmt w:val="bullet"/>
+      <w:lvlText w:val=""/>
+      <w:lvlJc w:val="left"/>
+      <w:pPr>
+        <w:ind w:left="2880" w:hanging="360"/>
+      </w:pPr>
+      <w:rPr>
+        <w:rFonts w:ascii="Symbol" w:hAnsi="Symbol" w:hint="default"/>
+      </w:rPr>
+    </w:lvl>
+    <w:lvl w:ilvl="4" w:tplc="04090003" w:tentative="1">
+      <w:start w:val="1"/>
+      <w:numFmt w:val="bullet"/>
+      <w:lvlText w:val="o"/>
+      <w:lvlJc w:val="left"/>
+      <w:pPr>
+        <w:ind w:left="3600" w:hanging="360"/>
+      </w:pPr>
+      <w:rPr>
+        <w:rFonts w:ascii="Courier New" w:hAnsi="Courier New" w:cs="Courier New" w:hint="default"/>
+      </w:rPr>
+    </w:lvl>
+    <w:lvl w:ilvl="5" w:tplc="04090005" w:tentative="1">
+      <w:start w:val="1"/>
+      <w:numFmt w:val="bullet"/>
+      <w:lvlText w:val=""/>
+      <w:lvlJc w:val="left"/>
+      <w:pPr>
+        <w:ind w:left="4320" w:hanging="360"/>
+      </w:pPr>
+      <w:rPr>
+        <w:rFonts w:ascii="Wingdings" w:hAnsi="Wingdings" w:hint="default"/>
+      </w:rPr>
+    </w:lvl>
+    <w:lvl w:ilvl="6" w:tplc="04090001" w:tentative="1">
+      <w:start w:val="1"/>
+      <w:numFmt w:val="bullet"/>
+      <w:lvlText w:val=""/>
+      <w:lvlJc w:val="left"/>
+      <w:pPr>
+        <w:ind w:left="5040" w:hanging="360"/>
+      </w:pPr>
+      <w:rPr>
+        <w:rFonts w:ascii="Symbol" w:hAnsi="Symbol" w:hint="default"/>
+      </w:rPr>
+    </w:lvl>
+    <w:lvl w:ilvl="7" w:tplc="04090003" w:tentative="1">
+      <w:start w:val="1"/>
+      <w:numFmt w:val="bullet"/>
+      <w:lvlText w:val="o"/>
+      <w:lvlJc w:val="left"/>
+      <w:pPr>
+        <w:ind w:left="5760" w:hanging="360"/>
+      </w:pPr>
+      <w:rPr>
+        <w:rFonts w:ascii="Courier New" w:hAnsi="Courier New" w:cs="Courier New" w:hint="default"/>
+      </w:rPr>
+    </w:lvl>
+    <w:lvl w:ilvl="8" w:tplc="04090005" w:tentative="1">
+      <w:start w:val="1"/>
+      <w:numFmt w:val="bullet"/>
+      <w:lvlText w:val=""/>
+      <w:lvlJc w:val="left"/>
+      <w:pPr>
+        <w:ind w:left="6480" w:hanging="360"/>
+      </w:pPr>
+      <w:rPr>
+        <w:rFonts w:ascii="Wingdings" w:hAnsi="Wingdings" w:hint="default"/>
+      </w:rPr>
+    </w:lvl>
+  </w:abstractNum>
+  <w:abstractNum w:abstractNumId="7">
+    <w:nsid w:val="32094838"/>
+    <w:multiLevelType w:val="hybridMultilevel"/>
+    <w:tmpl w:val="81E012C8"/>
+    <w:lvl w:ilvl="0" w:tplc="04090001">
+      <w:start w:val="1"/>
+      <w:numFmt w:val="bullet"/>
+      <w:lvlText w:val=""/>
+      <w:lvlJc w:val="left"/>
+      <w:pPr>
+        <w:ind w:left="720" w:hanging="360"/>
+      </w:pPr>
+      <w:rPr>
+        <w:rFonts w:ascii="Symbol" w:hAnsi="Symbol" w:hint="default"/>
+      </w:rPr>
+    </w:lvl>
+    <w:lvl w:ilvl="1" w:tplc="04090003">
+      <w:start w:val="1"/>
+      <w:numFmt w:val="bullet"/>
+      <w:lvlText w:val="o"/>
+      <w:lvlJc w:val="left"/>
+      <w:pPr>
+        <w:ind w:left="1440" w:hanging="360"/>
+      </w:pPr>
+      <w:rPr>
+        <w:rFonts w:ascii="Courier New" w:hAnsi="Courier New" w:cs="Courier New" w:hint="default"/>
+      </w:rPr>
+    </w:lvl>
+    <w:lvl w:ilvl="2" w:tplc="04090005" w:tentative="1">
+      <w:start w:val="1"/>
+      <w:numFmt w:val="bullet"/>
+      <w:lvlText w:val=""/>
+      <w:lvlJc w:val="left"/>
+      <w:pPr>
+        <w:ind w:left="2160" w:hanging="360"/>
+      </w:pPr>
+      <w:rPr>
+        <w:rFonts w:ascii="Wingdings" w:hAnsi="Wingdings" w:hint="default"/>
+      </w:rPr>
+    </w:lvl>
+    <w:lvl w:ilvl="3" w:tplc="04090001" w:tentative="1">
+      <w:start w:val="1"/>
+      <w:numFmt w:val="bullet"/>
+      <w:lvlText w:val=""/>
+      <w:lvlJc w:val="left"/>
+      <w:pPr>
+        <w:ind w:left="2880" w:hanging="360"/>
+      </w:pPr>
+      <w:rPr>
+        <w:rFonts w:ascii="Symbol" w:hAnsi="Symbol" w:hint="default"/>
+      </w:rPr>
+    </w:lvl>
+    <w:lvl w:ilvl="4" w:tplc="04090003" w:tentative="1">
+      <w:start w:val="1"/>
+      <w:numFmt w:val="bullet"/>
+      <w:lvlText w:val="o"/>
+      <w:lvlJc w:val="left"/>
+      <w:pPr>
+        <w:ind w:left="3600" w:hanging="360"/>
+      </w:pPr>
+      <w:rPr>
+        <w:rFonts w:ascii="Courier New" w:hAnsi="Courier New" w:cs="Courier New" w:hint="default"/>
+      </w:rPr>
+    </w:lvl>
+    <w:lvl w:ilvl="5" w:tplc="04090005" w:tentative="1">
+      <w:start w:val="1"/>
+      <w:numFmt w:val="bullet"/>
+      <w:lvlText w:val=""/>
+      <w:lvlJc w:val="left"/>
+      <w:pPr>
+        <w:ind w:left="4320" w:hanging="360"/>
+      </w:pPr>
+      <w:rPr>
+        <w:rFonts w:ascii="Wingdings" w:hAnsi="Wingdings" w:hint="default"/>
+      </w:rPr>
+    </w:lvl>
+    <w:lvl w:ilvl="6" w:tplc="04090001" w:tentative="1">
+      <w:start w:val="1"/>
+      <w:numFmt w:val="bullet"/>
+      <w:lvlText w:val=""/>
+      <w:lvlJc w:val="left"/>
+      <w:pPr>
+        <w:ind w:left="5040" w:hanging="360"/>
+      </w:pPr>
+      <w:rPr>
+        <w:rFonts w:ascii="Symbol" w:hAnsi="Symbol" w:hint="default"/>
+      </w:rPr>
+    </w:lvl>
+    <w:lvl w:ilvl="7" w:tplc="04090003" w:tentative="1">
+      <w:start w:val="1"/>
+      <w:numFmt w:val="bullet"/>
+      <w:lvlText w:val="o"/>
+      <w:lvlJc w:val="left"/>
+      <w:pPr>
+        <w:ind w:left="5760" w:hanging="360"/>
+      </w:pPr>
+      <w:rPr>
+        <w:rFonts w:ascii="Courier New" w:hAnsi="Courier New" w:cs="Courier New" w:hint="default"/>
+      </w:rPr>
+    </w:lvl>
+    <w:lvl w:ilvl="8" w:tplc="04090005" w:tentative="1">
+      <w:start w:val="1"/>
+      <w:numFmt w:val="bullet"/>
+      <w:lvlText w:val=""/>
+      <w:lvlJc w:val="left"/>
+      <w:pPr>
+        <w:ind w:left="6480" w:hanging="360"/>
+      </w:pPr>
+      <w:rPr>
+        <w:rFonts w:ascii="Wingdings" w:hAnsi="Wingdings" w:hint="default"/>
+      </w:rPr>
+    </w:lvl>
+  </w:abstractNum>
+  <w:abstractNum w:abstractNumId="8">
     <w:nsid w:val="3AF5763E"/>
     <w:multiLevelType w:val="hybridMultilevel"/>
     <w:tmpl w:val="E5CEA5C6"/>
@@ -738,11 +2566,148 @@
       </w:rPr>
     </w:lvl>
   </w:abstractNum>
+  <w:abstractNum w:abstractNumId="9">
+    <w:nsid w:val="780404CD"/>
+    <w:multiLevelType w:val="hybridMultilevel"/>
+    <w:tmpl w:val="D7E04696"/>
+    <w:lvl w:ilvl="0" w:tplc="04090001">
+      <w:start w:val="1"/>
+      <w:numFmt w:val="bullet"/>
+      <w:lvlText w:val=""/>
+      <w:lvlJc w:val="left"/>
+      <w:pPr>
+        <w:ind w:left="720" w:hanging="360"/>
+      </w:pPr>
+      <w:rPr>
+        <w:rFonts w:ascii="Symbol" w:hAnsi="Symbol" w:hint="default"/>
+      </w:rPr>
+    </w:lvl>
+    <w:lvl w:ilvl="1" w:tplc="04090003" w:tentative="1">
+      <w:start w:val="1"/>
+      <w:numFmt w:val="bullet"/>
+      <w:lvlText w:val="o"/>
+      <w:lvlJc w:val="left"/>
+      <w:pPr>
+        <w:ind w:left="1440" w:hanging="360"/>
+      </w:pPr>
+      <w:rPr>
+        <w:rFonts w:ascii="Courier New" w:hAnsi="Courier New" w:cs="Courier New" w:hint="default"/>
+      </w:rPr>
+    </w:lvl>
+    <w:lvl w:ilvl="2" w:tplc="04090005" w:tentative="1">
+      <w:start w:val="1"/>
+      <w:numFmt w:val="bullet"/>
+      <w:lvlText w:val=""/>
+      <w:lvlJc w:val="left"/>
+      <w:pPr>
+        <w:ind w:left="2160" w:hanging="360"/>
+      </w:pPr>
+      <w:rPr>
+        <w:rFonts w:ascii="Wingdings" w:hAnsi="Wingdings" w:hint="default"/>
+      </w:rPr>
+    </w:lvl>
+    <w:lvl w:ilvl="3" w:tplc="04090001" w:tentative="1">
+      <w:start w:val="1"/>
+      <w:numFmt w:val="bullet"/>
+      <w:lvlText w:val=""/>
+      <w:lvlJc w:val="left"/>
+      <w:pPr>
+        <w:ind w:left="2880" w:hanging="360"/>
+      </w:pPr>
+      <w:rPr>
+        <w:rFonts w:ascii="Symbol" w:hAnsi="Symbol" w:hint="default"/>
+      </w:rPr>
+    </w:lvl>
+    <w:lvl w:ilvl="4" w:tplc="04090003" w:tentative="1">
+      <w:start w:val="1"/>
+      <w:numFmt w:val="bullet"/>
+      <w:lvlText w:val="o"/>
+      <w:lvlJc w:val="left"/>
+      <w:pPr>
+        <w:ind w:left="3600" w:hanging="360"/>
+      </w:pPr>
+      <w:rPr>
+        <w:rFonts w:ascii="Courier New" w:hAnsi="Courier New" w:cs="Courier New" w:hint="default"/>
+      </w:rPr>
+    </w:lvl>
+    <w:lvl w:ilvl="5" w:tplc="04090005" w:tentative="1">
+      <w:start w:val="1"/>
+      <w:numFmt w:val="bullet"/>
+      <w:lvlText w:val=""/>
+      <w:lvlJc w:val="left"/>
+      <w:pPr>
+        <w:ind w:left="4320" w:hanging="360"/>
+      </w:pPr>
+      <w:rPr>
+        <w:rFonts w:ascii="Wingdings" w:hAnsi="Wingdings" w:hint="default"/>
+      </w:rPr>
+    </w:lvl>
+    <w:lvl w:ilvl="6" w:tplc="04090001" w:tentative="1">
+      <w:start w:val="1"/>
+      <w:numFmt w:val="bullet"/>
+      <w:lvlText w:val=""/>
+      <w:lvlJc w:val="left"/>
+      <w:pPr>
+        <w:ind w:left="5040" w:hanging="360"/>
+      </w:pPr>
+      <w:rPr>
+        <w:rFonts w:ascii="Symbol" w:hAnsi="Symbol" w:hint="default"/>
+      </w:rPr>
+    </w:lvl>
+    <w:lvl w:ilvl="7" w:tplc="04090003" w:tentative="1">
+      <w:start w:val="1"/>
+      <w:numFmt w:val="bullet"/>
+      <w:lvlText w:val="o"/>
+      <w:lvlJc w:val="left"/>
+      <w:pPr>
+        <w:ind w:left="5760" w:hanging="360"/>
+      </w:pPr>
+      <w:rPr>
+        <w:rFonts w:ascii="Courier New" w:hAnsi="Courier New" w:cs="Courier New" w:hint="default"/>
+      </w:rPr>
+    </w:lvl>
+    <w:lvl w:ilvl="8" w:tplc="04090005" w:tentative="1">
+      <w:start w:val="1"/>
+      <w:numFmt w:val="bullet"/>
+      <w:lvlText w:val=""/>
+      <w:lvlJc w:val="left"/>
+      <w:pPr>
+        <w:ind w:left="6480" w:hanging="360"/>
+      </w:pPr>
+      <w:rPr>
+        <w:rFonts w:ascii="Wingdings" w:hAnsi="Wingdings" w:hint="default"/>
+      </w:rPr>
+    </w:lvl>
+  </w:abstractNum>
   <w:num w:numId="1">
+    <w:abstractNumId w:val="4"/>
+  </w:num>
+  <w:num w:numId="2">
+    <w:abstractNumId w:val="8"/>
+  </w:num>
+  <w:num w:numId="3">
+    <w:abstractNumId w:val="2"/>
+  </w:num>
+  <w:num w:numId="4">
+    <w:abstractNumId w:val="1"/>
+  </w:num>
+  <w:num w:numId="5">
+    <w:abstractNumId w:val="3"/>
+  </w:num>
+  <w:num w:numId="6">
+    <w:abstractNumId w:val="9"/>
+  </w:num>
+  <w:num w:numId="7">
+    <w:abstractNumId w:val="6"/>
+  </w:num>
+  <w:num w:numId="8">
     <w:abstractNumId w:val="0"/>
   </w:num>
-  <w:num w:numId="2">
-    <w:abstractNumId w:val="1"/>
+  <w:num w:numId="9">
+    <w:abstractNumId w:val="7"/>
+  </w:num>
+  <w:num w:numId="10">
+    <w:abstractNumId w:val="5"/>
   </w:num>
 </w:numbering>
 </file>

</xml_diff>

<commit_message>
Final version of the board
</commit_message>
<xml_diff>
--- a/PCB_Designs/MCollar_v1/0Schematic/Collar Board Schematic Notes.docx
+++ b/PCB_Designs/MCollar_v1/0Schematic/Collar Board Schematic Notes.docx
@@ -235,24 +235,106 @@
         </w:rPr>
         <w:t>Inertial Module</w:t>
       </w:r>
+    </w:p>
+    <w:p>
+      <w:pPr>
+        <w:pStyle w:val="ListParagraph"/>
+        <w:numPr>
+          <w:ilvl w:val="1"/>
+          <w:numId w:val="2"/>
+        </w:numPr>
+        <w:spacing w:after="0" w:line="240" w:lineRule="auto"/>
+        <w:rPr>
+          <w:u w:val="single"/>
+        </w:rPr>
+      </w:pPr>
+      <w:r>
+        <w:rPr>
+          <w:color w:val="00B0F0"/>
+        </w:rPr>
+        <w:t xml:space="preserve">5 data lines at </w:t>
+      </w:r>
+      <w:r>
+        <w:rPr>
+          <w:color w:val="948A54" w:themeColor="background2" w:themeShade="80"/>
+        </w:rPr>
+        <w:t>1.8V</w:t>
+      </w:r>
+    </w:p>
+    <w:p>
+      <w:pPr>
+        <w:pStyle w:val="ListParagraph"/>
+        <w:numPr>
+          <w:ilvl w:val="1"/>
+          <w:numId w:val="2"/>
+        </w:numPr>
+        <w:spacing w:after="0" w:line="240" w:lineRule="auto"/>
+        <w:rPr>
+          <w:u w:val="single"/>
+        </w:rPr>
+      </w:pPr>
+      <w:r>
+        <w:rPr>
+          <w:color w:val="00B0F0"/>
+        </w:rPr>
+        <w:t>2 control lines</w:t>
+      </w:r>
+    </w:p>
+    <w:p>
+      <w:pPr>
+        <w:pStyle w:val="ListParagraph"/>
+        <w:numPr>
+          <w:ilvl w:val="0"/>
+          <w:numId w:val="2"/>
+        </w:numPr>
+        <w:spacing w:after="0" w:line="240" w:lineRule="auto"/>
+        <w:rPr>
+          <w:u w:val="single"/>
+        </w:rPr>
+      </w:pPr>
       <w:r>
         <w:rPr>
           <w:color w:val="FF0000"/>
         </w:rPr>
+        <w:t>GPS</w:t>
+      </w:r>
+      <w:r>
+        <w:rPr>
+          <w:color w:val="FF0000"/>
+        </w:rPr>
         <w:t xml:space="preserve"> </w:t>
       </w:r>
+    </w:p>
+    <w:p>
+      <w:pPr>
+        <w:pStyle w:val="ListParagraph"/>
+        <w:numPr>
+          <w:ilvl w:val="1"/>
+          <w:numId w:val="2"/>
+        </w:numPr>
+        <w:spacing w:after="0" w:line="240" w:lineRule="auto"/>
+        <w:rPr>
+          <w:u w:val="single"/>
+        </w:rPr>
+      </w:pPr>
       <w:r>
         <w:rPr>
           <w:color w:val="00B0F0"/>
         </w:rPr>
-        <w:t>12 Lines</w:t>
-      </w:r>
-    </w:p>
-    <w:p>
-      <w:pPr>
-        <w:pStyle w:val="ListParagraph"/>
-        <w:numPr>
-          <w:ilvl w:val="0"/>
+        <w:t xml:space="preserve">4 data lines at </w:t>
+      </w:r>
+      <w:r>
+        <w:rPr>
+          <w:color w:val="FFC000"/>
+        </w:rPr>
+        <w:t>3.3V</w:t>
+      </w:r>
+    </w:p>
+    <w:p>
+      <w:pPr>
+        <w:pStyle w:val="ListParagraph"/>
+        <w:numPr>
+          <w:ilvl w:val="1"/>
           <w:numId w:val="2"/>
         </w:numPr>
         <w:spacing w:after="0" w:line="240" w:lineRule="auto"/>
@@ -262,28 +344,234 @@
       </w:pPr>
       <w:r>
         <w:rPr>
+          <w:color w:val="00B0F0"/>
+        </w:rPr>
+        <w:t>1 control line</w:t>
+      </w:r>
+    </w:p>
+    <w:p>
+      <w:pPr>
+        <w:pStyle w:val="ListParagraph"/>
+        <w:numPr>
+          <w:ilvl w:val="0"/>
+          <w:numId w:val="2"/>
+        </w:numPr>
+        <w:spacing w:after="0" w:line="240" w:lineRule="auto"/>
+        <w:rPr>
+          <w:u w:val="single"/>
+        </w:rPr>
+      </w:pPr>
+      <w:r>
+        <w:rPr>
+          <w:color w:val="FFC000"/>
+        </w:rPr>
+        <w:t>Microphones</w:t>
+      </w:r>
+      <w:r>
+        <w:rPr>
+          <w:color w:val="FFC000"/>
+        </w:rPr>
+        <w:t xml:space="preserve"> </w:t>
+      </w:r>
+    </w:p>
+    <w:p>
+      <w:pPr>
+        <w:pStyle w:val="ListParagraph"/>
+        <w:numPr>
+          <w:ilvl w:val="1"/>
+          <w:numId w:val="2"/>
+        </w:numPr>
+        <w:spacing w:after="0" w:line="240" w:lineRule="auto"/>
+        <w:rPr>
+          <w:u w:val="single"/>
+        </w:rPr>
+      </w:pPr>
+      <w:r>
+        <w:rPr>
+          <w:color w:val="00B0F0"/>
+        </w:rPr>
+        <w:t xml:space="preserve">3 data lines at </w:t>
+      </w:r>
+      <w:r>
+        <w:rPr>
+          <w:color w:val="FFC000"/>
+        </w:rPr>
+        <w:t>3.3</w:t>
+      </w:r>
+      <w:r>
+        <w:rPr>
+          <w:color w:val="FFC000"/>
+        </w:rPr>
+        <w:t>V</w:t>
+      </w:r>
+      <w:bookmarkStart w:id="0" w:name="_GoBack"/>
+      <w:bookmarkEnd w:id="0"/>
+    </w:p>
+    <w:p>
+      <w:pPr>
+        <w:pStyle w:val="ListParagraph"/>
+        <w:numPr>
+          <w:ilvl w:val="1"/>
+          <w:numId w:val="2"/>
+        </w:numPr>
+        <w:spacing w:after="0" w:line="240" w:lineRule="auto"/>
+        <w:rPr>
+          <w:u w:val="single"/>
+        </w:rPr>
+      </w:pPr>
+      <w:r>
+        <w:rPr>
+          <w:color w:val="00B0F0"/>
+        </w:rPr>
+        <w:t>2 control lines</w:t>
+      </w:r>
+    </w:p>
+    <w:p>
+      <w:pPr>
+        <w:pStyle w:val="ListParagraph"/>
+        <w:numPr>
+          <w:ilvl w:val="0"/>
+          <w:numId w:val="2"/>
+        </w:numPr>
+        <w:spacing w:after="0" w:line="240" w:lineRule="auto"/>
+        <w:rPr>
+          <w:u w:val="single"/>
+        </w:rPr>
+      </w:pPr>
+      <w:r>
+        <w:rPr>
           <w:color w:val="FF0000"/>
         </w:rPr>
-        <w:t>GPS</w:t>
-      </w:r>
+        <w:t>SD Card</w:t>
+      </w:r>
+    </w:p>
+    <w:p>
+      <w:pPr>
+        <w:pStyle w:val="ListParagraph"/>
+        <w:numPr>
+          <w:ilvl w:val="1"/>
+          <w:numId w:val="2"/>
+        </w:numPr>
+        <w:spacing w:after="0" w:line="240" w:lineRule="auto"/>
+        <w:rPr>
+          <w:u w:val="single"/>
+        </w:rPr>
+      </w:pPr>
+      <w:r>
+        <w:rPr>
+          <w:color w:val="00B0F0"/>
+        </w:rPr>
+        <w:t xml:space="preserve">6 data lines at </w:t>
+      </w:r>
+      <w:r>
+        <w:rPr>
+          <w:color w:val="FFC000"/>
+        </w:rPr>
+        <w:t xml:space="preserve">3.3V </w:t>
+      </w:r>
+      <w:r>
+        <w:rPr>
+          <w:color w:val="00B0F0"/>
+        </w:rPr>
+        <w:t xml:space="preserve">or </w:t>
+      </w:r>
+      <w:r>
+        <w:rPr>
+          <w:color w:val="948A54" w:themeColor="background2" w:themeShade="80"/>
+        </w:rPr>
+        <w:t>1.8V</w:t>
+      </w:r>
+    </w:p>
+    <w:p>
+      <w:pPr>
+        <w:pStyle w:val="ListParagraph"/>
+        <w:numPr>
+          <w:ilvl w:val="1"/>
+          <w:numId w:val="2"/>
+        </w:numPr>
+        <w:spacing w:after="0" w:line="240" w:lineRule="auto"/>
+        <w:rPr>
+          <w:u w:val="single"/>
+        </w:rPr>
+      </w:pPr>
+      <w:r>
+        <w:rPr>
+          <w:color w:val="00B0F0"/>
+        </w:rPr>
+        <w:t>1 control line without level shifter</w:t>
+      </w:r>
+    </w:p>
+    <w:p>
+      <w:pPr>
+        <w:pStyle w:val="ListParagraph"/>
+        <w:numPr>
+          <w:ilvl w:val="1"/>
+          <w:numId w:val="2"/>
+        </w:numPr>
+        <w:spacing w:after="0" w:line="240" w:lineRule="auto"/>
+        <w:rPr>
+          <w:u w:val="single"/>
+        </w:rPr>
+      </w:pPr>
+      <w:r>
+        <w:rPr>
+          <w:color w:val="00B0F0"/>
+        </w:rPr>
+        <w:t>3 control lines with level shifter</w:t>
+      </w:r>
+    </w:p>
+    <w:p>
+      <w:pPr>
+        <w:pStyle w:val="ListParagraph"/>
+        <w:numPr>
+          <w:ilvl w:val="0"/>
+          <w:numId w:val="2"/>
+        </w:numPr>
+        <w:spacing w:after="0" w:line="240" w:lineRule="auto"/>
+        <w:rPr>
+          <w:u w:val="single"/>
+        </w:rPr>
+      </w:pPr>
       <w:r>
         <w:rPr>
           <w:color w:val="FF0000"/>
         </w:rPr>
+        <w:t>Data Transfer</w:t>
+      </w:r>
+      <w:r>
         <w:t xml:space="preserve"> </w:t>
       </w:r>
+    </w:p>
+    <w:p>
+      <w:pPr>
+        <w:pStyle w:val="ListParagraph"/>
+        <w:numPr>
+          <w:ilvl w:val="1"/>
+          <w:numId w:val="2"/>
+        </w:numPr>
+        <w:spacing w:after="0" w:line="240" w:lineRule="auto"/>
+        <w:rPr>
+          <w:u w:val="single"/>
+        </w:rPr>
+      </w:pPr>
       <w:r>
         <w:rPr>
           <w:color w:val="00B0F0"/>
         </w:rPr>
-        <w:t>5 Lines</w:t>
-      </w:r>
-    </w:p>
-    <w:p>
-      <w:pPr>
-        <w:pStyle w:val="ListParagraph"/>
-        <w:numPr>
-          <w:ilvl w:val="0"/>
+        <w:t xml:space="preserve">5 data lines at </w:t>
+      </w:r>
+      <w:r>
+        <w:rPr>
+          <w:color w:val="FFC000"/>
+        </w:rPr>
+        <w:t>3.3V</w:t>
+      </w:r>
+    </w:p>
+    <w:p>
+      <w:pPr>
+        <w:pStyle w:val="ListParagraph"/>
+        <w:numPr>
+          <w:ilvl w:val="1"/>
           <w:numId w:val="2"/>
         </w:numPr>
         <w:spacing w:after="0" w:line="240" w:lineRule="auto"/>
@@ -293,190 +581,408 @@
       </w:pPr>
       <w:r>
         <w:rPr>
+          <w:color w:val="00B0F0"/>
+        </w:rPr>
+        <w:t>1 control line</w:t>
+      </w:r>
+    </w:p>
+    <w:p>
+      <w:pPr>
+        <w:pStyle w:val="ListParagraph"/>
+        <w:numPr>
+          <w:ilvl w:val="0"/>
+          <w:numId w:val="2"/>
+        </w:numPr>
+        <w:spacing w:after="0" w:line="240" w:lineRule="auto"/>
+      </w:pPr>
+      <w:r>
+        <w:rPr>
           <w:color w:val="FFC000"/>
         </w:rPr>
-        <w:t>Microphones</w:t>
-      </w:r>
+        <w:t>Solar Controller</w:t>
+      </w:r>
+    </w:p>
+    <w:p>
+      <w:pPr>
+        <w:pStyle w:val="ListParagraph"/>
+        <w:numPr>
+          <w:ilvl w:val="1"/>
+          <w:numId w:val="2"/>
+        </w:numPr>
+        <w:spacing w:after="0" w:line="240" w:lineRule="auto"/>
+      </w:pPr>
+      <w:r>
+        <w:rPr>
+          <w:color w:val="00B0F0"/>
+        </w:rPr>
+        <w:t>2 control lines</w:t>
+      </w:r>
+    </w:p>
+    <w:p>
+      <w:pPr>
+        <w:pStyle w:val="ListParagraph"/>
+        <w:numPr>
+          <w:ilvl w:val="1"/>
+          <w:numId w:val="2"/>
+        </w:numPr>
+        <w:spacing w:after="0" w:line="240" w:lineRule="auto"/>
+      </w:pPr>
+      <w:r>
+        <w:rPr>
+          <w:color w:val="00B0F0"/>
+        </w:rPr>
+        <w:t>1 buffer</w:t>
+      </w:r>
+      <w:r>
+        <w:rPr>
+          <w:color w:val="00B0F0"/>
+        </w:rPr>
+        <w:t>ed</w:t>
+      </w:r>
+      <w:r>
+        <w:rPr>
+          <w:color w:val="00B0F0"/>
+        </w:rPr>
+        <w:t xml:space="preserve"> control line</w:t>
+      </w:r>
+    </w:p>
+    <w:p>
+      <w:pPr>
+        <w:pStyle w:val="ListParagraph"/>
+        <w:numPr>
+          <w:ilvl w:val="0"/>
+          <w:numId w:val="2"/>
+        </w:numPr>
+        <w:spacing w:after="0" w:line="240" w:lineRule="auto"/>
+      </w:pPr>
       <w:r>
         <w:rPr>
           <w:color w:val="FFC000"/>
         </w:rPr>
+        <w:t>Battery Monitor</w:t>
+      </w:r>
+    </w:p>
+    <w:p>
+      <w:pPr>
+        <w:pStyle w:val="ListParagraph"/>
+        <w:numPr>
+          <w:ilvl w:val="1"/>
+          <w:numId w:val="2"/>
+        </w:numPr>
+        <w:spacing w:after="0" w:line="240" w:lineRule="auto"/>
+      </w:pPr>
+      <w:r>
+        <w:rPr>
+          <w:color w:val="00B0F0"/>
+        </w:rPr>
+        <w:t>3 control lines</w:t>
+      </w:r>
+    </w:p>
+    <w:p>
+      <w:pPr>
+        <w:pStyle w:val="ListParagraph"/>
+        <w:numPr>
+          <w:ilvl w:val="1"/>
+          <w:numId w:val="2"/>
+        </w:numPr>
+        <w:spacing w:after="0" w:line="240" w:lineRule="auto"/>
+      </w:pPr>
+      <w:r>
+        <w:rPr>
+          <w:color w:val="00B0F0"/>
+        </w:rPr>
+        <w:t>I2C</w:t>
+      </w:r>
+    </w:p>
+    <w:p>
+      <w:pPr>
+        <w:pStyle w:val="ListParagraph"/>
+        <w:numPr>
+          <w:ilvl w:val="0"/>
+          <w:numId w:val="2"/>
+        </w:numPr>
+        <w:spacing w:after="0" w:line="240" w:lineRule="auto"/>
+      </w:pPr>
+      <w:r>
+        <w:rPr>
+          <w:color w:val="FF0000"/>
+        </w:rPr>
+        <w:t xml:space="preserve">MRAM </w:t>
+      </w:r>
+    </w:p>
+    <w:p>
+      <w:pPr>
+        <w:pStyle w:val="ListParagraph"/>
+        <w:numPr>
+          <w:ilvl w:val="1"/>
+          <w:numId w:val="2"/>
+        </w:numPr>
+        <w:spacing w:after="0" w:line="240" w:lineRule="auto"/>
+      </w:pPr>
+      <w:r>
+        <w:rPr>
+          <w:color w:val="00B0F0"/>
+        </w:rPr>
+        <w:t xml:space="preserve">5 data lines at </w:t>
+      </w:r>
+      <w:r>
+        <w:rPr>
+          <w:color w:val="FFC000"/>
+        </w:rPr>
+        <w:t>3.3V</w:t>
+      </w:r>
+    </w:p>
+    <w:p>
+      <w:pPr>
+        <w:pStyle w:val="ListParagraph"/>
+        <w:numPr>
+          <w:ilvl w:val="1"/>
+          <w:numId w:val="2"/>
+        </w:numPr>
+        <w:spacing w:after="0" w:line="240" w:lineRule="auto"/>
+      </w:pPr>
+      <w:r>
+        <w:rPr>
+          <w:color w:val="00B0F0"/>
+        </w:rPr>
+        <w:t>1 control line</w:t>
+      </w:r>
+    </w:p>
+    <w:p>
+      <w:pPr>
+        <w:pStyle w:val="ListParagraph"/>
+        <w:numPr>
+          <w:ilvl w:val="0"/>
+          <w:numId w:val="2"/>
+        </w:numPr>
+        <w:spacing w:after="0" w:line="240" w:lineRule="auto"/>
+      </w:pPr>
+      <w:r>
+        <w:rPr>
+          <w:color w:val="FF0000"/>
+        </w:rPr>
+        <w:t xml:space="preserve">Real Time Clock </w:t>
+      </w:r>
+    </w:p>
+    <w:p>
+      <w:pPr>
+        <w:pStyle w:val="ListParagraph"/>
+        <w:numPr>
+          <w:ilvl w:val="1"/>
+          <w:numId w:val="2"/>
+        </w:numPr>
+        <w:spacing w:after="0" w:line="240" w:lineRule="auto"/>
+      </w:pPr>
+      <w:r>
+        <w:rPr>
+          <w:color w:val="00B0F0"/>
+        </w:rPr>
+        <w:t>1 control line</w:t>
+      </w:r>
+    </w:p>
+    <w:p>
+      <w:pPr>
+        <w:pStyle w:val="ListParagraph"/>
+        <w:numPr>
+          <w:ilvl w:val="1"/>
+          <w:numId w:val="2"/>
+        </w:numPr>
+        <w:spacing w:after="0" w:line="240" w:lineRule="auto"/>
+      </w:pPr>
+      <w:r>
+        <w:rPr>
+          <w:color w:val="00B0F0"/>
+        </w:rPr>
+        <w:t>I2C</w:t>
+      </w:r>
+    </w:p>
+    <w:p>
+      <w:pPr>
+        <w:pStyle w:val="ListParagraph"/>
+        <w:numPr>
+          <w:ilvl w:val="0"/>
+          <w:numId w:val="2"/>
+        </w:numPr>
+        <w:spacing w:after="0" w:line="240" w:lineRule="auto"/>
+      </w:pPr>
+      <w:r>
+        <w:rPr>
+          <w:color w:val="FF0000"/>
+        </w:rPr>
+        <w:t>Power Switches</w:t>
+      </w:r>
+    </w:p>
+    <w:p>
+      <w:pPr>
+        <w:pStyle w:val="ListParagraph"/>
+        <w:numPr>
+          <w:ilvl w:val="1"/>
+          <w:numId w:val="2"/>
+        </w:numPr>
+        <w:spacing w:after="0" w:line="240" w:lineRule="auto"/>
+      </w:pPr>
+      <w:r>
+        <w:rPr>
+          <w:color w:val="00B0F0"/>
+        </w:rPr>
+        <w:t>2 buffered control lines</w:t>
+      </w:r>
+    </w:p>
+    <w:p>
+      <w:pPr>
+        <w:spacing w:after="0" w:line="240" w:lineRule="auto"/>
+        <w:rPr>
+          <w:color w:val="00B0F0"/>
+        </w:rPr>
+      </w:pPr>
+      <w:r>
+        <w:rPr>
+          <w:color w:val="00B050"/>
+        </w:rPr>
+        <w:t xml:space="preserve">Total </w:t>
+      </w:r>
+      <w:r>
+        <w:rPr>
+          <w:color w:val="948A54" w:themeColor="background2" w:themeShade="80"/>
+        </w:rPr>
+        <w:t xml:space="preserve">1.8V </w:t>
+      </w:r>
+      <w:r>
+        <w:rPr>
+          <w:color w:val="00B050"/>
+        </w:rPr>
+        <w:t>I/O Pins:</w:t>
+      </w:r>
+      <w:r>
+        <w:rPr>
+          <w:color w:val="00B0F0"/>
+        </w:rPr>
         <w:t xml:space="preserve"> </w:t>
       </w:r>
       <w:r>
         <w:rPr>
           <w:color w:val="00B0F0"/>
         </w:rPr>
-        <w:t>3 Lines</w:t>
+        <w:t>14</w:t>
       </w:r>
       <w:r>
         <w:rPr>
           <w:color w:val="00B0F0"/>
         </w:rPr>
-        <w:t xml:space="preserve"> </w:t>
-      </w:r>
-      <w:r>
-        <w:t>(May not be on board)</w:t>
-      </w:r>
-    </w:p>
-    <w:p>
-      <w:pPr>
-        <w:pStyle w:val="ListParagraph"/>
-        <w:numPr>
-          <w:ilvl w:val="0"/>
-          <w:numId w:val="2"/>
-        </w:numPr>
-        <w:spacing w:after="0" w:line="240" w:lineRule="auto"/>
-        <w:rPr>
-          <w:u w:val="single"/>
-        </w:rPr>
-      </w:pPr>
+        <w:t xml:space="preserve"> (</w:t>
+      </w:r>
       <w:r>
         <w:rPr>
           <w:color w:val="FF0000"/>
         </w:rPr>
-        <w:t>SD Card</w:t>
+        <w:t>16</w:t>
+      </w:r>
+      <w:r>
+        <w:rPr>
+          <w:color w:val="00B0F0"/>
+        </w:rPr>
+        <w:t>)</w:t>
+      </w:r>
+    </w:p>
+    <w:p>
+      <w:pPr>
+        <w:spacing w:after="0" w:line="240" w:lineRule="auto"/>
+        <w:rPr>
+          <w:color w:val="00B0F0"/>
+        </w:rPr>
+      </w:pPr>
+      <w:r>
+        <w:rPr>
+          <w:color w:val="00B050"/>
+        </w:rPr>
+        <w:t xml:space="preserve">Total </w:t>
+      </w:r>
+      <w:r>
+        <w:rPr>
+          <w:color w:val="FFC000"/>
+        </w:rPr>
+        <w:t xml:space="preserve">3.3V </w:t>
+      </w:r>
+      <w:r>
+        <w:rPr>
+          <w:color w:val="00B050"/>
+        </w:rPr>
+        <w:t xml:space="preserve">I/O Pins: </w:t>
+      </w:r>
+      <w:r>
+        <w:rPr>
+          <w:color w:val="00B0F0"/>
+        </w:rPr>
+        <w:t>20</w:t>
+      </w:r>
+      <w:r>
+        <w:rPr>
+          <w:color w:val="00B0F0"/>
+        </w:rPr>
+        <w:t xml:space="preserve"> (</w:t>
       </w:r>
       <w:r>
         <w:rPr>
           <w:color w:val="FF0000"/>
         </w:rPr>
-        <w:t xml:space="preserve"> </w:t>
+        <w:t>21</w:t>
       </w:r>
       <w:r>
         <w:rPr>
           <w:color w:val="00B0F0"/>
         </w:rPr>
-        <w:t>8 Lines</w:t>
-      </w:r>
-    </w:p>
-    <w:p>
-      <w:pPr>
-        <w:pStyle w:val="ListParagraph"/>
-        <w:numPr>
-          <w:ilvl w:val="0"/>
-          <w:numId w:val="2"/>
-        </w:numPr>
-        <w:spacing w:after="0" w:line="240" w:lineRule="auto"/>
-        <w:rPr>
-          <w:u w:val="single"/>
-        </w:rPr>
-      </w:pPr>
-      <w:r>
-        <w:rPr>
-          <w:color w:val="FF0000"/>
-        </w:rPr>
-        <w:t>Data Transfer</w:t>
-      </w:r>
-      <w:r>
-        <w:t xml:space="preserve"> </w:t>
+        <w:t>)</w:t>
+      </w:r>
+    </w:p>
+    <w:p>
+      <w:pPr>
+        <w:spacing w:after="0" w:line="240" w:lineRule="auto"/>
+        <w:rPr>
+          <w:color w:val="00B050"/>
+        </w:rPr>
+      </w:pPr>
+      <w:r>
+        <w:rPr>
+          <w:color w:val="00B050"/>
+        </w:rPr>
+        <w:t xml:space="preserve">Total control lines: </w:t>
       </w:r>
       <w:r>
         <w:rPr>
           <w:color w:val="00B0F0"/>
         </w:rPr>
-        <w:t>6 Lines</w:t>
-      </w:r>
-    </w:p>
-    <w:p>
-      <w:pPr>
-        <w:pStyle w:val="ListParagraph"/>
-        <w:numPr>
-          <w:ilvl w:val="0"/>
-          <w:numId w:val="2"/>
-        </w:numPr>
-        <w:spacing w:after="0" w:line="240" w:lineRule="auto"/>
-      </w:pPr>
-      <w:r>
-        <w:rPr>
-          <w:color w:val="FFC000"/>
-        </w:rPr>
-        <w:t>Solar Controller</w:t>
-      </w:r>
-      <w:r>
-        <w:t xml:space="preserve"> </w:t>
-      </w:r>
-      <w:r>
+        <w:t>16 + I2C</w:t>
+      </w:r>
+    </w:p>
+    <w:p>
+      <w:pPr>
+        <w:spacing w:after="0" w:line="240" w:lineRule="auto"/>
         <w:rPr>
           <w:color w:val="00B0F0"/>
         </w:rPr>
-        <w:t xml:space="preserve">2 Lines </w:t>
-      </w:r>
-      <w:r>
-        <w:t>(Update Schematic appropriately)</w:t>
-      </w:r>
-    </w:p>
-    <w:p>
-      <w:pPr>
-        <w:pStyle w:val="ListParagraph"/>
-        <w:numPr>
-          <w:ilvl w:val="0"/>
-          <w:numId w:val="2"/>
-        </w:numPr>
-        <w:spacing w:after="0" w:line="240" w:lineRule="auto"/>
-      </w:pPr>
-      <w:r>
-        <w:rPr>
-          <w:color w:val="FFC000"/>
-        </w:rPr>
-        <w:t>Battery Monitor</w:t>
-      </w:r>
-      <w:r>
-        <w:t xml:space="preserve"> </w:t>
+      </w:pPr>
+      <w:r>
+        <w:rPr>
+          <w:color w:val="00B050"/>
+        </w:rPr>
+        <w:t xml:space="preserve">Total buffered control lines: </w:t>
       </w:r>
       <w:r>
         <w:rPr>
           <w:color w:val="00B0F0"/>
         </w:rPr>
-        <w:t xml:space="preserve">~5 Lines </w:t>
-      </w:r>
-      <w:r>
-        <w:t>(Update Schematic appropriately)</w:t>
-      </w:r>
-    </w:p>
-    <w:p>
-      <w:pPr>
-        <w:pStyle w:val="ListParagraph"/>
-        <w:numPr>
-          <w:ilvl w:val="0"/>
-          <w:numId w:val="2"/>
-        </w:numPr>
-        <w:spacing w:after="0" w:line="240" w:lineRule="auto"/>
-      </w:pPr>
-      <w:r>
-        <w:rPr>
-          <w:color w:val="FF0000"/>
-        </w:rPr>
-        <w:t xml:space="preserve">MRAM </w:t>
-      </w:r>
-      <w:r>
-        <w:rPr>
-          <w:color w:val="00B0F0"/>
-        </w:rPr>
-        <w:t>6 Lines</w:t>
-      </w:r>
-    </w:p>
-    <w:p>
-      <w:pPr>
-        <w:pStyle w:val="ListParagraph"/>
-        <w:numPr>
-          <w:ilvl w:val="0"/>
-          <w:numId w:val="2"/>
-        </w:numPr>
-        <w:spacing w:after="0" w:line="240" w:lineRule="auto"/>
-      </w:pPr>
-      <w:r>
-        <w:rPr>
-          <w:color w:val="FF0000"/>
-        </w:rPr>
-        <w:t xml:space="preserve">Real Time Clock </w:t>
-      </w:r>
-      <w:r>
-        <w:rPr>
-          <w:color w:val="00B0F0"/>
-        </w:rPr>
-        <w:t>3 Lines</w:t>
-      </w:r>
+        <w:t>3</w:t>
+      </w:r>
+    </w:p>
+    <w:p>
+      <w:pPr>
+        <w:spacing w:after="0" w:line="240" w:lineRule="auto"/>
+      </w:pPr>
+    </w:p>
+    <w:p>
+      <w:pPr>
+        <w:spacing w:after="0" w:line="240" w:lineRule="auto"/>
+      </w:pPr>
     </w:p>
     <w:p>
       <w:pPr>
@@ -852,7 +1358,6 @@
           <w:i/>
           <w:color w:val="7030A0"/>
         </w:rPr>
-        <w:lastRenderedPageBreak/>
         <w:t>2/13/15:</w:t>
       </w:r>
     </w:p>
@@ -1201,6 +1706,7 @@
         <w:rPr>
           <w:i/>
         </w:rPr>
+        <w:lastRenderedPageBreak/>
         <w:t>2 pins for 1.1V</w:t>
       </w:r>
     </w:p>
@@ -1488,7 +1994,6 @@
         <w:spacing w:after="0" w:line="240" w:lineRule="auto"/>
       </w:pPr>
       <w:r>
-        <w:lastRenderedPageBreak/>
         <w:t xml:space="preserve">Connected </w:t>
       </w:r>
       <w:r>
@@ -1535,8 +2040,124 @@
       <w:r>
         <w:t>Add buffered lines to header</w:t>
       </w:r>
-      <w:bookmarkStart w:id="0" w:name="_GoBack"/>
-      <w:bookmarkEnd w:id="0"/>
+    </w:p>
+    <w:p>
+      <w:pPr>
+        <w:spacing w:after="0" w:line="240" w:lineRule="auto"/>
+      </w:pPr>
+      <w:r>
+        <w:rPr>
+          <w:color w:val="7030A0"/>
+        </w:rPr>
+        <w:t>3/14/15:</w:t>
+      </w:r>
+    </w:p>
+    <w:p>
+      <w:pPr>
+        <w:pStyle w:val="ListParagraph"/>
+        <w:numPr>
+          <w:ilvl w:val="0"/>
+          <w:numId w:val="11"/>
+        </w:numPr>
+        <w:spacing w:after="0" w:line="240" w:lineRule="auto"/>
+      </w:pPr>
+      <w:r>
+        <w:t xml:space="preserve">Duplicate data lines from flash to </w:t>
+      </w:r>
+      <w:proofErr w:type="spellStart"/>
+      <w:r>
+        <w:t>cpld</w:t>
+      </w:r>
+      <w:proofErr w:type="spellEnd"/>
+    </w:p>
+    <w:p>
+      <w:pPr>
+        <w:spacing w:after="0" w:line="240" w:lineRule="auto"/>
+      </w:pPr>
+      <w:r>
+        <w:rPr>
+          <w:color w:val="7030A0"/>
+        </w:rPr>
+        <w:t>3/17/15:</w:t>
+      </w:r>
+    </w:p>
+    <w:p>
+      <w:pPr>
+        <w:pStyle w:val="ListParagraph"/>
+        <w:numPr>
+          <w:ilvl w:val="0"/>
+          <w:numId w:val="11"/>
+        </w:numPr>
+        <w:spacing w:after="0" w:line="240" w:lineRule="auto"/>
+      </w:pPr>
+      <w:r>
+        <w:t>Added 2 more 10k Resistors to each board.  More will need to be ordered</w:t>
+      </w:r>
+    </w:p>
+    <w:p>
+      <w:pPr>
+        <w:pStyle w:val="ListParagraph"/>
+        <w:numPr>
+          <w:ilvl w:val="0"/>
+          <w:numId w:val="11"/>
+        </w:numPr>
+        <w:spacing w:after="0" w:line="240" w:lineRule="auto"/>
+      </w:pPr>
+      <w:r>
+        <w:t>Added VCC1P8_AUX for I2C pull-ups.  The voltage is a separate 1.8V power that is separate from the FPGA power and the regular power.  Currently being used for I2C but may be used for other unknown devices</w:t>
+      </w:r>
+    </w:p>
+    <w:p>
+      <w:pPr>
+        <w:pStyle w:val="ListParagraph"/>
+        <w:numPr>
+          <w:ilvl w:val="1"/>
+          <w:numId w:val="11"/>
+        </w:numPr>
+        <w:spacing w:after="0" w:line="240" w:lineRule="auto"/>
+      </w:pPr>
+      <w:r>
+        <w:t>This will require an addition 4.7uF and 0.1uF cap</w:t>
+      </w:r>
+    </w:p>
+    <w:p>
+      <w:pPr>
+        <w:pStyle w:val="ListParagraph"/>
+        <w:numPr>
+          <w:ilvl w:val="0"/>
+          <w:numId w:val="11"/>
+        </w:numPr>
+        <w:spacing w:after="0" w:line="240" w:lineRule="auto"/>
+      </w:pPr>
+      <w:r>
+        <w:t>Added an addition 2 pin to AUX_POWER for a total of 4 pins</w:t>
+      </w:r>
+    </w:p>
+    <w:p>
+      <w:pPr>
+        <w:pStyle w:val="ListParagraph"/>
+        <w:numPr>
+          <w:ilvl w:val="1"/>
+          <w:numId w:val="11"/>
+        </w:numPr>
+        <w:spacing w:after="0" w:line="240" w:lineRule="auto"/>
+      </w:pPr>
+      <w:r>
+        <w:t>PWR_MAIN still has 2 pins</w:t>
+      </w:r>
+    </w:p>
+    <w:p>
+      <w:pPr>
+        <w:pStyle w:val="ListParagraph"/>
+        <w:numPr>
+          <w:ilvl w:val="0"/>
+          <w:numId w:val="11"/>
+        </w:numPr>
+        <w:spacing w:after="0" w:line="240" w:lineRule="auto"/>
+      </w:pPr>
+      <w:r>
+        <w:t>Added the pins from the 10 pin header to the board connectors taking an additional 8pins</w:t>
+      </w:r>
     </w:p>
     <w:sectPr>
       <w:pgSz w:w="12240" w:h="15840"/>
@@ -2469,7 +3090,7 @@
         <w:rFonts w:ascii="Symbol" w:hAnsi="Symbol" w:hint="default"/>
       </w:rPr>
     </w:lvl>
-    <w:lvl w:ilvl="1" w:tplc="04090003" w:tentative="1">
+    <w:lvl w:ilvl="1" w:tplc="04090003">
       <w:start w:val="1"/>
       <w:numFmt w:val="bullet"/>
       <w:lvlText w:val="o"/>
@@ -2481,7 +3102,7 @@
         <w:rFonts w:ascii="Courier New" w:hAnsi="Courier New" w:cs="Courier New" w:hint="default"/>
       </w:rPr>
     </w:lvl>
-    <w:lvl w:ilvl="2" w:tplc="04090005" w:tentative="1">
+    <w:lvl w:ilvl="2" w:tplc="04090005">
       <w:start w:val="1"/>
       <w:numFmt w:val="bullet"/>
       <w:lvlText w:val=""/>
@@ -2567,6 +3188,119 @@
     </w:lvl>
   </w:abstractNum>
   <w:abstractNum w:abstractNumId="9">
+    <w:nsid w:val="427F418F"/>
+    <w:multiLevelType w:val="hybridMultilevel"/>
+    <w:tmpl w:val="8F8C5D78"/>
+    <w:lvl w:ilvl="0" w:tplc="04090001">
+      <w:start w:val="1"/>
+      <w:numFmt w:val="bullet"/>
+      <w:lvlText w:val=""/>
+      <w:lvlJc w:val="left"/>
+      <w:pPr>
+        <w:ind w:left="720" w:hanging="360"/>
+      </w:pPr>
+      <w:rPr>
+        <w:rFonts w:ascii="Symbol" w:hAnsi="Symbol" w:hint="default"/>
+      </w:rPr>
+    </w:lvl>
+    <w:lvl w:ilvl="1" w:tplc="04090003">
+      <w:start w:val="1"/>
+      <w:numFmt w:val="bullet"/>
+      <w:lvlText w:val="o"/>
+      <w:lvlJc w:val="left"/>
+      <w:pPr>
+        <w:ind w:left="1440" w:hanging="360"/>
+      </w:pPr>
+      <w:rPr>
+        <w:rFonts w:ascii="Courier New" w:hAnsi="Courier New" w:cs="Courier New" w:hint="default"/>
+      </w:rPr>
+    </w:lvl>
+    <w:lvl w:ilvl="2" w:tplc="04090005" w:tentative="1">
+      <w:start w:val="1"/>
+      <w:numFmt w:val="bullet"/>
+      <w:lvlText w:val=""/>
+      <w:lvlJc w:val="left"/>
+      <w:pPr>
+        <w:ind w:left="2160" w:hanging="360"/>
+      </w:pPr>
+      <w:rPr>
+        <w:rFonts w:ascii="Wingdings" w:hAnsi="Wingdings" w:hint="default"/>
+      </w:rPr>
+    </w:lvl>
+    <w:lvl w:ilvl="3" w:tplc="04090001" w:tentative="1">
+      <w:start w:val="1"/>
+      <w:numFmt w:val="bullet"/>
+      <w:lvlText w:val=""/>
+      <w:lvlJc w:val="left"/>
+      <w:pPr>
+        <w:ind w:left="2880" w:hanging="360"/>
+      </w:pPr>
+      <w:rPr>
+        <w:rFonts w:ascii="Symbol" w:hAnsi="Symbol" w:hint="default"/>
+      </w:rPr>
+    </w:lvl>
+    <w:lvl w:ilvl="4" w:tplc="04090003" w:tentative="1">
+      <w:start w:val="1"/>
+      <w:numFmt w:val="bullet"/>
+      <w:lvlText w:val="o"/>
+      <w:lvlJc w:val="left"/>
+      <w:pPr>
+        <w:ind w:left="3600" w:hanging="360"/>
+      </w:pPr>
+      <w:rPr>
+        <w:rFonts w:ascii="Courier New" w:hAnsi="Courier New" w:cs="Courier New" w:hint="default"/>
+      </w:rPr>
+    </w:lvl>
+    <w:lvl w:ilvl="5" w:tplc="04090005" w:tentative="1">
+      <w:start w:val="1"/>
+      <w:numFmt w:val="bullet"/>
+      <w:lvlText w:val=""/>
+      <w:lvlJc w:val="left"/>
+      <w:pPr>
+        <w:ind w:left="4320" w:hanging="360"/>
+      </w:pPr>
+      <w:rPr>
+        <w:rFonts w:ascii="Wingdings" w:hAnsi="Wingdings" w:hint="default"/>
+      </w:rPr>
+    </w:lvl>
+    <w:lvl w:ilvl="6" w:tplc="04090001" w:tentative="1">
+      <w:start w:val="1"/>
+      <w:numFmt w:val="bullet"/>
+      <w:lvlText w:val=""/>
+      <w:lvlJc w:val="left"/>
+      <w:pPr>
+        <w:ind w:left="5040" w:hanging="360"/>
+      </w:pPr>
+      <w:rPr>
+        <w:rFonts w:ascii="Symbol" w:hAnsi="Symbol" w:hint="default"/>
+      </w:rPr>
+    </w:lvl>
+    <w:lvl w:ilvl="7" w:tplc="04090003" w:tentative="1">
+      <w:start w:val="1"/>
+      <w:numFmt w:val="bullet"/>
+      <w:lvlText w:val="o"/>
+      <w:lvlJc w:val="left"/>
+      <w:pPr>
+        <w:ind w:left="5760" w:hanging="360"/>
+      </w:pPr>
+      <w:rPr>
+        <w:rFonts w:ascii="Courier New" w:hAnsi="Courier New" w:cs="Courier New" w:hint="default"/>
+      </w:rPr>
+    </w:lvl>
+    <w:lvl w:ilvl="8" w:tplc="04090005" w:tentative="1">
+      <w:start w:val="1"/>
+      <w:numFmt w:val="bullet"/>
+      <w:lvlText w:val=""/>
+      <w:lvlJc w:val="left"/>
+      <w:pPr>
+        <w:ind w:left="6480" w:hanging="360"/>
+      </w:pPr>
+      <w:rPr>
+        <w:rFonts w:ascii="Wingdings" w:hAnsi="Wingdings" w:hint="default"/>
+      </w:rPr>
+    </w:lvl>
+  </w:abstractNum>
+  <w:abstractNum w:abstractNumId="10">
     <w:nsid w:val="780404CD"/>
     <w:multiLevelType w:val="hybridMultilevel"/>
     <w:tmpl w:val="D7E04696"/>
@@ -2695,7 +3429,7 @@
     <w:abstractNumId w:val="3"/>
   </w:num>
   <w:num w:numId="6">
-    <w:abstractNumId w:val="9"/>
+    <w:abstractNumId w:val="10"/>
   </w:num>
   <w:num w:numId="7">
     <w:abstractNumId w:val="6"/>
@@ -2708,6 +3442,9 @@
   </w:num>
   <w:num w:numId="10">
     <w:abstractNumId w:val="5"/>
+  </w:num>
+  <w:num w:numId="11">
+    <w:abstractNumId w:val="9"/>
   </w:num>
 </w:numbering>
 </file>

</xml_diff>

<commit_message>
Updated PCB Design and added folder full of learning material
</commit_message>
<xml_diff>
--- a/PCB_Designs/MCollar_v1/0Schematic/Collar Board Schematic Notes.docx
+++ b/PCB_Designs/MCollar_v1/0Schematic/Collar Board Schematic Notes.docx
@@ -1137,15 +1137,7 @@
         <w:t xml:space="preserve">         -I/O Lines: </w:t>
       </w:r>
       <w:r>
-        <w:t>M_FPGA_3B</w:t>
-      </w:r>
-      <w:proofErr w:type="gramStart"/>
-      <w:r>
-        <w:t>_[</w:t>
-      </w:r>
-      <w:proofErr w:type="gramEnd"/>
-      <w:r>
-        <w:t>0-13]</w:t>
+        <w:t>M_FPGA_3B_[0-13]</w:t>
       </w:r>
     </w:p>
     <w:p>
@@ -1198,15 +1190,7 @@
         <w:t xml:space="preserve">         -I/O Lines: </w:t>
       </w:r>
       <w:r>
-        <w:t>M_FPGA_4A</w:t>
-      </w:r>
-      <w:proofErr w:type="gramStart"/>
-      <w:r>
-        <w:t>_[</w:t>
-      </w:r>
-      <w:proofErr w:type="gramEnd"/>
-      <w:r>
-        <w:t>0-9]</w:t>
+        <w:t>M_FPGA_4A_[0-9]</w:t>
       </w:r>
     </w:p>
     <w:p>
@@ -1324,15 +1308,7 @@
         <w:t xml:space="preserve"> </w:t>
       </w:r>
       <w:r>
-        <w:t>I/O Lines: M_FPGA_7A</w:t>
-      </w:r>
-      <w:proofErr w:type="gramStart"/>
-      <w:r>
-        <w:t>_[</w:t>
-      </w:r>
-      <w:proofErr w:type="gramEnd"/>
-      <w:r>
-        <w:t>0-12]</w:t>
+        <w:t>I/O Lines: M_FPGA_7A_[0-12]</w:t>
       </w:r>
     </w:p>
     <w:p>
@@ -1382,15 +1358,7 @@
         <w:t xml:space="preserve">        -I/O Lines: </w:t>
       </w:r>
       <w:r>
-        <w:t>M_FPGA_8A</w:t>
-      </w:r>
-      <w:proofErr w:type="gramStart"/>
-      <w:r>
-        <w:t>_[</w:t>
-      </w:r>
-      <w:proofErr w:type="gramEnd"/>
-      <w:r>
-        <w:t>0]</w:t>
+        <w:t>M_FPGA_8A_[0]</w:t>
       </w:r>
     </w:p>
     <w:p>
@@ -1422,15 +1390,7 @@
       </w:pPr>
       <w:r>
         <w:tab/>
-        <w:t>M_CPLD</w:t>
-      </w:r>
-      <w:proofErr w:type="gramStart"/>
-      <w:r>
-        <w:t>_[</w:t>
-      </w:r>
-      <w:proofErr w:type="gramEnd"/>
-      <w:r>
-        <w:t>0-15]</w:t>
+        <w:t>M_CPLD_[0-15]</w:t>
       </w:r>
     </w:p>
     <w:p>
@@ -1446,15 +1406,7 @@
       </w:pPr>
       <w:r>
         <w:tab/>
-        <w:t>CPLDON</w:t>
-      </w:r>
-      <w:proofErr w:type="gramStart"/>
-      <w:r>
-        <w:t>_[</w:t>
-      </w:r>
-      <w:proofErr w:type="gramEnd"/>
-      <w:r>
-        <w:t>0-2] (Buffered lines)</w:t>
+        <w:t>CPLDON_[0-2] (Buffered lines)</w:t>
       </w:r>
     </w:p>
     <w:p>
@@ -1635,21 +1587,7 @@
         <w:rPr>
           <w:i/>
         </w:rPr>
-        <w:t xml:space="preserve">Swapped all but the FPGA capacitors for unique components with </w:t>
-      </w:r>
-      <w:proofErr w:type="spellStart"/>
-      <w:r>
-        <w:rPr>
-          <w:i/>
-        </w:rPr>
-        <w:t>DigiKey</w:t>
-      </w:r>
-      <w:proofErr w:type="spellEnd"/>
-      <w:r>
-        <w:rPr>
-          <w:i/>
-        </w:rPr>
-        <w:t xml:space="preserve"> ordering parts for easier generation of BoM</w:t>
+        <w:t>Swapped all but the FPGA capacitors for unique components with DigiKey ordering parts for easier generation of BoM</w:t>
       </w:r>
     </w:p>
     <w:p>
@@ -1767,14 +1705,12 @@
         </w:rPr>
         <w:t xml:space="preserve"> pads, CLK, DATA, GND</w:t>
       </w:r>
-      <w:proofErr w:type="gramStart"/>
       <w:r>
         <w:rPr>
           <w:i/>
         </w:rPr>
         <w:t>,VCC</w:t>
       </w:r>
-      <w:proofErr w:type="gramEnd"/>
       <w:r>
         <w:rPr>
           <w:i/>
@@ -2298,15 +2234,7 @@
         <w:spacing w:after="0" w:line="240" w:lineRule="auto"/>
       </w:pPr>
       <w:r>
-        <w:t xml:space="preserve">This clearance is chosen because the USB 3.0 header is 2.5mm and will be </w:t>
-      </w:r>
-      <w:proofErr w:type="spellStart"/>
-      <w:r>
-        <w:t>inbetween</w:t>
-      </w:r>
-      <w:proofErr w:type="spellEnd"/>
-      <w:r>
-        <w:t xml:space="preserve"> the two boards to minimize skyline</w:t>
+        <w:t>This clearance is chosen because the USB 3.0 header is 2.5mm and will be inbetween the two boards to minimize skyline</w:t>
       </w:r>
     </w:p>
     <w:p>
@@ -2565,13 +2493,8 @@
         <w:spacing w:after="0" w:line="240" w:lineRule="auto"/>
       </w:pPr>
       <w:r>
-        <w:t xml:space="preserve">Duplicate data lines from flash to </w:t>
-      </w:r>
-      <w:proofErr w:type="spellStart"/>
-      <w:r>
-        <w:t>cpld</w:t>
-      </w:r>
-      <w:proofErr w:type="spellEnd"/>
+        <w:t>Duplicate data lines from flash to cpld</w:t>
+      </w:r>
     </w:p>
     <w:p>
       <w:pPr>
@@ -2773,15 +2696,7 @@
         <w:spacing w:after="0" w:line="240" w:lineRule="auto"/>
       </w:pPr>
       <w:r>
-        <w:t xml:space="preserve">Due to lack of feedback from Andy I will </w:t>
-      </w:r>
-      <w:proofErr w:type="gramStart"/>
-      <w:r>
-        <w:t>proceed</w:t>
-      </w:r>
-      <w:proofErr w:type="gramEnd"/>
-      <w:r>
-        <w:t xml:space="preserve"> with designing the Data TRX board according to the </w:t>
+        <w:t xml:space="preserve">Due to lack of feedback from Andy I will proceed with designing the Data TRX board according to the </w:t>
       </w:r>
       <w:r>
         <w:rPr>
@@ -2906,15 +2821,7 @@
         <w:spacing w:after="0" w:line="240" w:lineRule="auto"/>
       </w:pPr>
       <w:r>
-        <w:t xml:space="preserve">The GPS has a clearance of 2.7mm and the </w:t>
-      </w:r>
-      <w:proofErr w:type="spellStart"/>
-      <w:r>
-        <w:t>uUSB</w:t>
-      </w:r>
-      <w:proofErr w:type="spellEnd"/>
-      <w:r>
-        <w:t xml:space="preserve"> plug has a clearance of 2.8mm.  The total clearance between the boards is 4mm.</w:t>
+        <w:t>The GPS has a clearance of 2.7mm and the uUSB plug has a clearance of 2.8mm.  The total clearance between the boards is 4mm.</w:t>
       </w:r>
     </w:p>
     <w:p>
@@ -2939,21 +2846,8 @@
         </w:numPr>
         <w:spacing w:after="0" w:line="240" w:lineRule="auto"/>
       </w:pPr>
-      <w:proofErr w:type="spellStart"/>
-      <w:r>
-        <w:t>uSD</w:t>
-      </w:r>
-      <w:proofErr w:type="spellEnd"/>
-      <w:r>
-        <w:t xml:space="preserve"> card holder placed on the top layer of the SENSOR board on the same side as the </w:t>
-      </w:r>
-      <w:proofErr w:type="spellStart"/>
-      <w:r>
-        <w:t>uUSB</w:t>
-      </w:r>
-      <w:proofErr w:type="spellEnd"/>
-      <w:r>
-        <w:t xml:space="preserve"> plug</w:t>
+      <w:r>
+        <w:t>uSD card holder placed on the top layer of the SENSOR board on the same side as the uUSB plug</w:t>
       </w:r>
     </w:p>
     <w:p>
@@ -3062,15 +2956,7 @@
         <w:t>after</w:t>
       </w:r>
       <w:r>
-        <w:t xml:space="preserve"> the power switch so using the power switch will not be </w:t>
-      </w:r>
-      <w:proofErr w:type="spellStart"/>
-      <w:r>
-        <w:t>nessesarry</w:t>
-      </w:r>
-      <w:proofErr w:type="spellEnd"/>
-      <w:r>
-        <w:t xml:space="preserve"> to use the board if the user does not want to use the MAIN board interface at the time</w:t>
+        <w:t xml:space="preserve"> the power switch so using the power switch will not be nessesarry to use the board if the user does not want to use the MAIN board interface at the time</w:t>
       </w:r>
     </w:p>
     <w:p>
@@ -3128,15 +3014,7 @@
         <w:spacing w:after="0" w:line="240" w:lineRule="auto"/>
       </w:pPr>
       <w:r>
-        <w:t xml:space="preserve">Checked cost calculations for </w:t>
-      </w:r>
-      <w:proofErr w:type="spellStart"/>
-      <w:r>
-        <w:t>ViP</w:t>
-      </w:r>
-      <w:proofErr w:type="spellEnd"/>
-      <w:r>
-        <w:t xml:space="preserve"> process because it is a required process for our board</w:t>
+        <w:t>Checked cost calculations for ViP process because it is a required process for our board</w:t>
       </w:r>
     </w:p>
     <w:p>
@@ -3149,33 +3027,7 @@
         <w:spacing w:after="0" w:line="240" w:lineRule="auto"/>
       </w:pPr>
       <w:r>
-        <w:t xml:space="preserve">Using extra </w:t>
-      </w:r>
-      <w:proofErr w:type="spellStart"/>
-      <w:proofErr w:type="gramStart"/>
-      <w:r>
-        <w:t>ViP</w:t>
-      </w:r>
-      <w:proofErr w:type="spellEnd"/>
-      <w:proofErr w:type="gramEnd"/>
-      <w:r>
-        <w:t xml:space="preserve"> does not add incremental cost as long as the board does not become excessive with the </w:t>
-      </w:r>
-      <w:proofErr w:type="spellStart"/>
-      <w:r>
-        <w:t>vias</w:t>
-      </w:r>
-      <w:proofErr w:type="spellEnd"/>
-      <w:r>
-        <w:t xml:space="preserve"> that require the </w:t>
-      </w:r>
-      <w:proofErr w:type="spellStart"/>
-      <w:r>
-        <w:t>ViP</w:t>
-      </w:r>
-      <w:proofErr w:type="spellEnd"/>
-      <w:r>
-        <w:t xml:space="preserve"> process.</w:t>
+        <w:t>Using extra ViP does not add incremental cost as long as the board does not become excessive with the vias that require the ViP process.</w:t>
       </w:r>
     </w:p>
     <w:p>
@@ -3188,15 +3040,7 @@
         <w:spacing w:after="0" w:line="240" w:lineRule="auto"/>
       </w:pPr>
       <w:r>
-        <w:t xml:space="preserve">This means it is recommended to potentially use </w:t>
-      </w:r>
-      <w:proofErr w:type="spellStart"/>
-      <w:r>
-        <w:t>ViP</w:t>
-      </w:r>
-      <w:proofErr w:type="spellEnd"/>
-      <w:r>
-        <w:t xml:space="preserve"> for the 50pin board connectors</w:t>
+        <w:t>This means it is recommended to potentially use ViP for the 50pin board connectors</w:t>
       </w:r>
     </w:p>
     <w:p>
@@ -3273,15 +3117,7 @@
         <w:spacing w:after="0" w:line="240" w:lineRule="auto"/>
       </w:pPr>
       <w:r>
-        <w:t>Instead there will be 4 pads for each mic (PWR</w:t>
-      </w:r>
-      <w:proofErr w:type="gramStart"/>
-      <w:r>
-        <w:t>,GND</w:t>
-      </w:r>
-      <w:proofErr w:type="gramEnd"/>
-      <w:r>
-        <w:t>, CLK, and, DATA) that will interface with the microphones off board.</w:t>
+        <w:t>Instead there will be 4 pads for each mic (PWR,GND, CLK, and, DATA) that will interface with the microphones off board.</w:t>
       </w:r>
     </w:p>
     <w:p>
@@ -3529,15 +3365,7 @@
       </w:pPr>
       <w:r>
         <w:lastRenderedPageBreak/>
-        <w:t xml:space="preserve">We will be using 28 gauge </w:t>
-      </w:r>
-      <w:proofErr w:type="gramStart"/>
-      <w:r>
-        <w:t>wire</w:t>
-      </w:r>
-      <w:proofErr w:type="gramEnd"/>
-      <w:r>
-        <w:t xml:space="preserve"> which can handle about .25 Amps continuous.  So to handle the power consumption required to run our system</w:t>
+        <w:t>We will be using 28 gauge wire which can handle about .25 Amps continuous.  So to handle the power consumption required to run our system</w:t>
       </w:r>
       <w:r>
         <w:t xml:space="preserve"> our power and ground lines will require 2 wires</w:t>
@@ -3572,15 +3400,7 @@
         <w:spacing w:after="0" w:line="240" w:lineRule="auto"/>
       </w:pPr>
       <w:r>
-        <w:t xml:space="preserve">Added a 10uF capacitor the power pin of the </w:t>
-      </w:r>
-      <w:proofErr w:type="spellStart"/>
-      <w:r>
-        <w:t>SDCard</w:t>
-      </w:r>
-      <w:proofErr w:type="spellEnd"/>
-      <w:r>
-        <w:t xml:space="preserve"> to accommodate for initial power draw of the device when it starts up.</w:t>
+        <w:t>Added a 10uF capacitor the power pin of the SDCard to accommodate for initial power draw of the device when it starts up.</w:t>
       </w:r>
     </w:p>
     <w:p>
@@ -3748,18 +3568,156 @@
         <w:spacing w:after="0" w:line="240" w:lineRule="auto"/>
       </w:pPr>
       <w:r>
-        <w:t xml:space="preserve">1uF is chosen because MRAM has power spikes of up to 25mA at 1Mhz as </w:t>
-      </w:r>
-      <w:proofErr w:type="spellStart"/>
-      <w:r>
-        <w:t>specced</w:t>
-      </w:r>
-      <w:proofErr w:type="spellEnd"/>
-      <w:r>
-        <w:t xml:space="preserve"> by the data sheet</w:t>
+        <w:t>1uF is chosen because MRAM has power spikes of up to 25mA at 1Mhz as specced by the data sheet</w:t>
+      </w:r>
+    </w:p>
+    <w:p>
+      <w:pPr>
+        <w:spacing w:after="0" w:line="240" w:lineRule="auto"/>
+      </w:pPr>
+    </w:p>
+    <w:p>
+      <w:pPr>
+        <w:spacing w:after="0" w:line="240" w:lineRule="auto"/>
+      </w:pPr>
+      <w:r>
+        <w:rPr>
+          <w:color w:val="7030A0"/>
+        </w:rPr>
+        <w:t>6/29/15:</w:t>
+      </w:r>
+    </w:p>
+    <w:p>
+      <w:pPr>
+        <w:pStyle w:val="ListParagraph"/>
+        <w:numPr>
+          <w:ilvl w:val="0"/>
+          <w:numId w:val="22"/>
+        </w:numPr>
+        <w:spacing w:after="0" w:line="240" w:lineRule="auto"/>
+      </w:pPr>
+      <w:r>
+        <w:t>Removed circuitry allowing CPLD to talk to Data TRX due to space limitations</w:t>
+      </w:r>
+    </w:p>
+    <w:p>
+      <w:pPr>
+        <w:spacing w:after="0" w:line="240" w:lineRule="auto"/>
+      </w:pPr>
+    </w:p>
+    <w:p>
+      <w:pPr>
+        <w:spacing w:after="0" w:line="240" w:lineRule="auto"/>
+      </w:pPr>
+      <w:r>
+        <w:rPr>
+          <w:color w:val="7030A0"/>
+        </w:rPr>
+        <w:t>7/2/15:</w:t>
+      </w:r>
+    </w:p>
+    <w:p>
+      <w:pPr>
+        <w:pStyle w:val="ListParagraph"/>
+        <w:numPr>
+          <w:ilvl w:val="0"/>
+          <w:numId w:val="22"/>
+        </w:numPr>
+        <w:spacing w:after="0" w:line="240" w:lineRule="auto"/>
+      </w:pPr>
+      <w:r>
+        <w:t xml:space="preserve">Routing notes: There is no specific split power plane.  Due to layer limitations and the number of different voltages that needed to be use most of the power coming off of the board connectors is 12mil traces.  </w:t>
+      </w:r>
+    </w:p>
+    <w:p>
+      <w:pPr>
+        <w:pStyle w:val="ListParagraph"/>
+        <w:numPr>
+          <w:ilvl w:val="0"/>
+          <w:numId w:val="22"/>
+        </w:numPr>
+        <w:spacing w:after="0" w:line="240" w:lineRule="auto"/>
+      </w:pPr>
+      <w:r>
+        <w:t>12 mil traces have been chosen because they can handle a little over .5A at 1Oz copper.  The power draw from any one of these traces will be much less that .5A as our BUCK regulator cannot output much more than that per rail.</w:t>
+      </w:r>
+    </w:p>
+    <w:p>
+      <w:pPr>
+        <w:pStyle w:val="ListParagraph"/>
+        <w:numPr>
+          <w:ilvl w:val="0"/>
+          <w:numId w:val="22"/>
+        </w:numPr>
+        <w:spacing w:after="0" w:line="240" w:lineRule="auto"/>
+      </w:pPr>
+      <w:r>
+        <w:t>The MAIN power traces are 18 mils.  This is to accommodate a higher current.</w:t>
+      </w:r>
+    </w:p>
+    <w:p>
+      <w:pPr>
+        <w:pStyle w:val="ListParagraph"/>
+        <w:numPr>
+          <w:ilvl w:val="0"/>
+          <w:numId w:val="22"/>
+        </w:numPr>
+        <w:spacing w:after="0" w:line="240" w:lineRule="auto"/>
+      </w:pPr>
+      <w:r>
+        <w:t>General rule of routing is that voltages coming from the header are on layer 4 and voltages coming from component switches are on layer 5 (although there are a few exceptions)</w:t>
+      </w:r>
+    </w:p>
+    <w:p>
+      <w:pPr>
+        <w:pStyle w:val="ListParagraph"/>
+        <w:numPr>
+          <w:ilvl w:val="0"/>
+          <w:numId w:val="22"/>
+        </w:numPr>
+        <w:spacing w:after="0" w:line="240" w:lineRule="auto"/>
+      </w:pPr>
+      <w:r>
+        <w:t>On planes 4 and 5 GND fills in wherever there is not a power trace</w:t>
+      </w:r>
+    </w:p>
+    <w:p>
+      <w:pPr>
+        <w:pStyle w:val="ListParagraph"/>
+        <w:numPr>
+          <w:ilvl w:val="0"/>
+          <w:numId w:val="22"/>
+        </w:numPr>
+        <w:spacing w:after="0" w:line="240" w:lineRule="auto"/>
+      </w:pPr>
+      <w:r>
+        <w:t>Via in PAD was used for the board connectors to save on space and because we needed that technology to break out the battery monitor</w:t>
+      </w:r>
+    </w:p>
+    <w:p>
+      <w:pPr>
+        <w:pStyle w:val="ListParagraph"/>
+        <w:numPr>
+          <w:ilvl w:val="0"/>
+          <w:numId w:val="22"/>
+        </w:numPr>
+        <w:spacing w:after="0" w:line="240" w:lineRule="auto"/>
+      </w:pPr>
+      <w:r>
+        <w:t>Minimal routing was attempted underneath the GPS as specced in the data sheet.  There is a switch placed undernea</w:t>
+      </w:r>
+      <w:r>
+        <w:t xml:space="preserve">th the digital side of the GPS in hopes of reducing noise.  There are </w:t>
+      </w:r>
+      <w:r>
+        <w:lastRenderedPageBreak/>
+        <w:t>several traces carrying data-transceiver digital signals that run under the GPS this was done expecting that the data TRX and GPS would not be used at the same time.</w:t>
       </w:r>
       <w:bookmarkStart w:id="0" w:name="_GoBack"/>
       <w:bookmarkEnd w:id="0"/>
+      <w:r>
+        <w:t xml:space="preserve"> </w:t>
+      </w:r>
     </w:p>
     <w:sectPr>
       <w:pgSz w:w="12240" w:h="15840"/>
@@ -5468,6 +5426,119 @@
     </w:lvl>
   </w:abstractNum>
   <w:abstractNum w:abstractNumId="15">
+    <w:nsid w:val="451C01FE"/>
+    <w:multiLevelType w:val="hybridMultilevel"/>
+    <w:tmpl w:val="5588C566"/>
+    <w:lvl w:ilvl="0" w:tplc="04090001">
+      <w:start w:val="1"/>
+      <w:numFmt w:val="bullet"/>
+      <w:lvlText w:val=""/>
+      <w:lvlJc w:val="left"/>
+      <w:pPr>
+        <w:ind w:left="720" w:hanging="360"/>
+      </w:pPr>
+      <w:rPr>
+        <w:rFonts w:ascii="Symbol" w:hAnsi="Symbol" w:hint="default"/>
+      </w:rPr>
+    </w:lvl>
+    <w:lvl w:ilvl="1" w:tplc="04090003" w:tentative="1">
+      <w:start w:val="1"/>
+      <w:numFmt w:val="bullet"/>
+      <w:lvlText w:val="o"/>
+      <w:lvlJc w:val="left"/>
+      <w:pPr>
+        <w:ind w:left="1440" w:hanging="360"/>
+      </w:pPr>
+      <w:rPr>
+        <w:rFonts w:ascii="Courier New" w:hAnsi="Courier New" w:cs="Courier New" w:hint="default"/>
+      </w:rPr>
+    </w:lvl>
+    <w:lvl w:ilvl="2" w:tplc="04090005" w:tentative="1">
+      <w:start w:val="1"/>
+      <w:numFmt w:val="bullet"/>
+      <w:lvlText w:val=""/>
+      <w:lvlJc w:val="left"/>
+      <w:pPr>
+        <w:ind w:left="2160" w:hanging="360"/>
+      </w:pPr>
+      <w:rPr>
+        <w:rFonts w:ascii="Wingdings" w:hAnsi="Wingdings" w:hint="default"/>
+      </w:rPr>
+    </w:lvl>
+    <w:lvl w:ilvl="3" w:tplc="04090001" w:tentative="1">
+      <w:start w:val="1"/>
+      <w:numFmt w:val="bullet"/>
+      <w:lvlText w:val=""/>
+      <w:lvlJc w:val="left"/>
+      <w:pPr>
+        <w:ind w:left="2880" w:hanging="360"/>
+      </w:pPr>
+      <w:rPr>
+        <w:rFonts w:ascii="Symbol" w:hAnsi="Symbol" w:hint="default"/>
+      </w:rPr>
+    </w:lvl>
+    <w:lvl w:ilvl="4" w:tplc="04090003" w:tentative="1">
+      <w:start w:val="1"/>
+      <w:numFmt w:val="bullet"/>
+      <w:lvlText w:val="o"/>
+      <w:lvlJc w:val="left"/>
+      <w:pPr>
+        <w:ind w:left="3600" w:hanging="360"/>
+      </w:pPr>
+      <w:rPr>
+        <w:rFonts w:ascii="Courier New" w:hAnsi="Courier New" w:cs="Courier New" w:hint="default"/>
+      </w:rPr>
+    </w:lvl>
+    <w:lvl w:ilvl="5" w:tplc="04090005" w:tentative="1">
+      <w:start w:val="1"/>
+      <w:numFmt w:val="bullet"/>
+      <w:lvlText w:val=""/>
+      <w:lvlJc w:val="left"/>
+      <w:pPr>
+        <w:ind w:left="4320" w:hanging="360"/>
+      </w:pPr>
+      <w:rPr>
+        <w:rFonts w:ascii="Wingdings" w:hAnsi="Wingdings" w:hint="default"/>
+      </w:rPr>
+    </w:lvl>
+    <w:lvl w:ilvl="6" w:tplc="04090001" w:tentative="1">
+      <w:start w:val="1"/>
+      <w:numFmt w:val="bullet"/>
+      <w:lvlText w:val=""/>
+      <w:lvlJc w:val="left"/>
+      <w:pPr>
+        <w:ind w:left="5040" w:hanging="360"/>
+      </w:pPr>
+      <w:rPr>
+        <w:rFonts w:ascii="Symbol" w:hAnsi="Symbol" w:hint="default"/>
+      </w:rPr>
+    </w:lvl>
+    <w:lvl w:ilvl="7" w:tplc="04090003" w:tentative="1">
+      <w:start w:val="1"/>
+      <w:numFmt w:val="bullet"/>
+      <w:lvlText w:val="o"/>
+      <w:lvlJc w:val="left"/>
+      <w:pPr>
+        <w:ind w:left="5760" w:hanging="360"/>
+      </w:pPr>
+      <w:rPr>
+        <w:rFonts w:ascii="Courier New" w:hAnsi="Courier New" w:cs="Courier New" w:hint="default"/>
+      </w:rPr>
+    </w:lvl>
+    <w:lvl w:ilvl="8" w:tplc="04090005" w:tentative="1">
+      <w:start w:val="1"/>
+      <w:numFmt w:val="bullet"/>
+      <w:lvlText w:val=""/>
+      <w:lvlJc w:val="left"/>
+      <w:pPr>
+        <w:ind w:left="6480" w:hanging="360"/>
+      </w:pPr>
+      <w:rPr>
+        <w:rFonts w:ascii="Wingdings" w:hAnsi="Wingdings" w:hint="default"/>
+      </w:rPr>
+    </w:lvl>
+  </w:abstractNum>
+  <w:abstractNum w:abstractNumId="16">
     <w:nsid w:val="4E734DCA"/>
     <w:multiLevelType w:val="hybridMultilevel"/>
     <w:tmpl w:val="0E205038"/>
@@ -5580,7 +5651,7 @@
       </w:rPr>
     </w:lvl>
   </w:abstractNum>
-  <w:abstractNum w:abstractNumId="16">
+  <w:abstractNum w:abstractNumId="17">
     <w:nsid w:val="58D93B9C"/>
     <w:multiLevelType w:val="hybridMultilevel"/>
     <w:tmpl w:val="3D58D7BE"/>
@@ -5693,7 +5764,7 @@
       </w:rPr>
     </w:lvl>
   </w:abstractNum>
-  <w:abstractNum w:abstractNumId="17">
+  <w:abstractNum w:abstractNumId="18">
     <w:nsid w:val="5A610419"/>
     <w:multiLevelType w:val="hybridMultilevel"/>
     <w:tmpl w:val="BA9A5398"/>
@@ -5806,7 +5877,7 @@
       </w:rPr>
     </w:lvl>
   </w:abstractNum>
-  <w:abstractNum w:abstractNumId="18">
+  <w:abstractNum w:abstractNumId="19">
     <w:nsid w:val="707A511F"/>
     <w:multiLevelType w:val="hybridMultilevel"/>
     <w:tmpl w:val="0B9E0918"/>
@@ -5919,7 +5990,7 @@
       </w:rPr>
     </w:lvl>
   </w:abstractNum>
-  <w:abstractNum w:abstractNumId="19">
+  <w:abstractNum w:abstractNumId="20">
     <w:nsid w:val="780404CD"/>
     <w:multiLevelType w:val="hybridMultilevel"/>
     <w:tmpl w:val="D7E04696"/>
@@ -6032,7 +6103,7 @@
       </w:rPr>
     </w:lvl>
   </w:abstractNum>
-  <w:abstractNum w:abstractNumId="20">
+  <w:abstractNum w:abstractNumId="21">
     <w:nsid w:val="7C8421BD"/>
     <w:multiLevelType w:val="hybridMultilevel"/>
     <w:tmpl w:val="88524228"/>
@@ -6161,7 +6232,7 @@
     <w:abstractNumId w:val="3"/>
   </w:num>
   <w:num w:numId="6">
-    <w:abstractNumId w:val="19"/>
+    <w:abstractNumId w:val="20"/>
   </w:num>
   <w:num w:numId="7">
     <w:abstractNumId w:val="10"/>
@@ -6185,7 +6256,7 @@
     <w:abstractNumId w:val="13"/>
   </w:num>
   <w:num w:numId="14">
-    <w:abstractNumId w:val="17"/>
+    <w:abstractNumId w:val="18"/>
   </w:num>
   <w:num w:numId="15">
     <w:abstractNumId w:val="8"/>
@@ -6197,16 +6268,19 @@
     <w:abstractNumId w:val="6"/>
   </w:num>
   <w:num w:numId="18">
-    <w:abstractNumId w:val="18"/>
+    <w:abstractNumId w:val="19"/>
   </w:num>
   <w:num w:numId="19">
-    <w:abstractNumId w:val="15"/>
+    <w:abstractNumId w:val="16"/>
   </w:num>
   <w:num w:numId="20">
-    <w:abstractNumId w:val="16"/>
+    <w:abstractNumId w:val="17"/>
   </w:num>
   <w:num w:numId="21">
-    <w:abstractNumId w:val="20"/>
+    <w:abstractNumId w:val="21"/>
+  </w:num>
+  <w:num w:numId="22">
+    <w:abstractNumId w:val="15"/>
   </w:num>
 </w:numbering>
 </file>
@@ -6903,7 +6977,7 @@
 </file>
 
 <file path=customXml/itemProps1.xml><?xml version="1.0" encoding="utf-8"?>
-<ds:datastoreItem xmlns:ds="http://schemas.openxmlformats.org/officeDocument/2006/customXml" ds:itemID="{E8BC5630-5FCF-45F9-95EB-230F893769FF}">
+<ds:datastoreItem xmlns:ds="http://schemas.openxmlformats.org/officeDocument/2006/customXml" ds:itemID="{3B847E40-655F-4F6A-B7DB-80E5F78C1A6E}">
   <ds:schemaRefs>
     <ds:schemaRef ds:uri="http://schemas.openxmlformats.org/officeDocument/2006/bibliography"/>
   </ds:schemaRefs>

</xml_diff>